<commit_message>
ADD : replace a var with an image in the template ADD : add example with image in the sample 07
</commit_message>
<xml_diff>
--- a/samples/resources/Sample_07_TemplateCloneRow.docx
+++ b/samples/resources/Sample_07_TemplateCloneRow.docx
@@ -2,10 +2,7 @@
 <file path=word/document.xml><?xml version="1.0" encoding="utf-8"?>
 <w:document xmlns:wpc="http://schemas.microsoft.com/office/word/2010/wordprocessingCanvas" xmlns:mc="http://schemas.openxmlformats.org/markup-compatibility/2006" xmlns:o="urn:schemas-microsoft-com:office:office" xmlns:r="http://schemas.openxmlformats.org/officeDocument/2006/relationships" xmlns:m="http://schemas.openxmlformats.org/officeDocument/2006/math" xmlns:v="urn:schemas-microsoft-com:vml" xmlns:wp14="http://schemas.microsoft.com/office/word/2010/wordprocessingDrawing" xmlns:wp="http://schemas.openxmlformats.org/drawingml/2006/wordprocessingDrawing" xmlns:w10="urn:schemas-microsoft-com:office:word" xmlns:w="http://schemas.openxmlformats.org/wordprocessingml/2006/main" xmlns:w14="http://schemas.microsoft.com/office/word/2010/wordml" xmlns:w15="http://schemas.microsoft.com/office/word/2012/wordml" xmlns:wpg="http://schemas.microsoft.com/office/word/2010/wordprocessingGroup" xmlns:wpi="http://schemas.microsoft.com/office/word/2010/wordprocessingInk" xmlns:wne="http://schemas.microsoft.com/office/word/2006/wordml" xmlns:wps="http://schemas.microsoft.com/office/word/2010/wordprocessingShape" mc:Ignorable="w14 w15 wp14">
   <w:body>
-    <w:p>
-      <w:bookmarkStart w:id="0" w:name="_GoBack"/>
-      <w:bookmarkEnd w:id="0"/>
-    </w:p>
+    <w:p/>
     <w:p>
       <w:pPr>
         <w:rPr>
@@ -432,9 +429,63 @@
         <w:t>.</w:t>
       </w:r>
     </w:p>
+    <w:p>
+      <w:pPr>
+        <w:rPr>
+          <w:lang w:val="en-GB"/>
+        </w:rPr>
+      </w:pPr>
+    </w:p>
+    <w:p>
+      <w:pPr>
+        <w:pStyle w:val="En-tte"/>
+        <w:rPr>
+          <w:rFonts w:ascii="Calibri" w:hAnsi="Calibri" w:cs="Calibri"/>
+        </w:rPr>
+      </w:pPr>
+      <w:r>
+        <w:rPr>
+          <w:rFonts w:ascii="Calibri" w:hAnsi="Calibri" w:cs="Calibri"/>
+        </w:rPr>
+        <w:t>Powered by : ${imgPhpWord}</w:t>
+      </w:r>
+    </w:p>
+    <w:p>
+      <w:pPr>
+        <w:pStyle w:val="En-tte"/>
+        <w:rPr>
+          <w:rFonts w:ascii="Calibri" w:hAnsi="Calibri" w:cs="Calibri"/>
+        </w:rPr>
+      </w:pPr>
+    </w:p>
+    <w:p>
+      <w:pPr>
+        <w:pStyle w:val="En-tte"/>
+        <w:rPr>
+          <w:rFonts w:ascii="Calibri" w:hAnsi="Calibri" w:cs="Calibri"/>
+        </w:rPr>
+      </w:pPr>
+      <w:r>
+        <w:rPr>
+          <w:rFonts w:ascii="Calibri" w:hAnsi="Calibri" w:cs="Calibri"/>
+        </w:rPr>
+        <w:t>${mars}</w:t>
+      </w:r>
+    </w:p>
+    <w:p>
+      <w:pPr>
+        <w:rPr>
+          <w:lang w:val="en-GB"/>
+        </w:rPr>
+      </w:pPr>
+    </w:p>
     <w:sectPr>
-      <w:headerReference w:type="default" r:id="rId6"/>
-      <w:footerReference w:type="default" r:id="rId7"/>
+      <w:headerReference w:type="even" r:id="rId6"/>
+      <w:headerReference w:type="default" r:id="rId7"/>
+      <w:footerReference w:type="even" r:id="rId8"/>
+      <w:footerReference w:type="default" r:id="rId9"/>
+      <w:headerReference w:type="first" r:id="rId10"/>
+      <w:footerReference w:type="first" r:id="rId11"/>
       <w:pgSz w:w="11906" w:h="16838"/>
       <w:pgMar w:top="1417" w:right="1417" w:bottom="1134" w:left="1417" w:header="708" w:footer="708" w:gutter="0"/>
       <w:cols w:space="708"/>
@@ -467,35 +518,45 @@
 <w:ftr xmlns:wpc="http://schemas.microsoft.com/office/word/2010/wordprocessingCanvas" xmlns:mc="http://schemas.openxmlformats.org/markup-compatibility/2006" xmlns:o="urn:schemas-microsoft-com:office:office" xmlns:r="http://schemas.openxmlformats.org/officeDocument/2006/relationships" xmlns:m="http://schemas.openxmlformats.org/officeDocument/2006/math" xmlns:v="urn:schemas-microsoft-com:vml" xmlns:wp14="http://schemas.microsoft.com/office/word/2010/wordprocessingDrawing" xmlns:wp="http://schemas.openxmlformats.org/drawingml/2006/wordprocessingDrawing" xmlns:w10="urn:schemas-microsoft-com:office:word" xmlns:w="http://schemas.openxmlformats.org/wordprocessingml/2006/main" xmlns:w14="http://schemas.microsoft.com/office/word/2010/wordml" xmlns:w15="http://schemas.microsoft.com/office/word/2012/wordml" xmlns:wpg="http://schemas.microsoft.com/office/word/2010/wordprocessingGroup" xmlns:wpi="http://schemas.microsoft.com/office/word/2010/wordprocessingInk" xmlns:wne="http://schemas.microsoft.com/office/word/2006/wordml" xmlns:wps="http://schemas.microsoft.com/office/word/2010/wordprocessingShape" mc:Ignorable="w14 w15 wp14">
   <w:p>
     <w:pPr>
-      <w:pStyle w:val="Footer"/>
-      <w:rPr>
-        <w:rFonts w:ascii="Calibri" w:hAnsi="Calibri" w:cs="Calibri"/>
-      </w:rPr>
+      <w:pStyle w:val="Pieddepage"/>
     </w:pPr>
-    <w:r>
-      <w:rPr>
-        <w:rStyle w:val="PageNumber"/>
+  </w:p>
+</w:ftr>
+</file>
+
+<file path=word/footer2.xml><?xml version="1.0" encoding="utf-8"?>
+<w:ftr xmlns:wpc="http://schemas.microsoft.com/office/word/2010/wordprocessingCanvas" xmlns:mc="http://schemas.openxmlformats.org/markup-compatibility/2006" xmlns:o="urn:schemas-microsoft-com:office:office" xmlns:r="http://schemas.openxmlformats.org/officeDocument/2006/relationships" xmlns:m="http://schemas.openxmlformats.org/officeDocument/2006/math" xmlns:v="urn:schemas-microsoft-com:vml" xmlns:wp14="http://schemas.microsoft.com/office/word/2010/wordprocessingDrawing" xmlns:wp="http://schemas.openxmlformats.org/drawingml/2006/wordprocessingDrawing" xmlns:w10="urn:schemas-microsoft-com:office:word" xmlns:w="http://schemas.openxmlformats.org/wordprocessingml/2006/main" xmlns:w14="http://schemas.microsoft.com/office/word/2010/wordml" xmlns:w15="http://schemas.microsoft.com/office/word/2012/wordml" xmlns:wpg="http://schemas.microsoft.com/office/word/2010/wordprocessingGroup" xmlns:wpi="http://schemas.microsoft.com/office/word/2010/wordprocessingInk" xmlns:wne="http://schemas.microsoft.com/office/word/2006/wordml" xmlns:wps="http://schemas.microsoft.com/office/word/2010/wordprocessingShape" mc:Ignorable="w14 w15 wp14">
+  <w:p>
+    <w:pPr>
+      <w:pStyle w:val="Pieddepage"/>
+      <w:rPr>
+        <w:rFonts w:ascii="Calibri" w:hAnsi="Calibri" w:cs="Calibri"/>
+      </w:rPr>
+    </w:pPr>
+    <w:r>
+      <w:rPr>
+        <w:rStyle w:val="Numrodepage"/>
         <w:rFonts w:ascii="Calibri" w:hAnsi="Calibri" w:cs="Calibri"/>
       </w:rPr>
       <w:fldChar w:fldCharType="begin"/>
     </w:r>
     <w:r>
       <w:rPr>
-        <w:rStyle w:val="PageNumber"/>
+        <w:rStyle w:val="Numrodepage"/>
         <w:rFonts w:ascii="Calibri" w:hAnsi="Calibri" w:cs="Calibri"/>
       </w:rPr>
       <w:instrText xml:space="preserve"> PAGE </w:instrText>
     </w:r>
     <w:r>
       <w:rPr>
-        <w:rStyle w:val="PageNumber"/>
+        <w:rStyle w:val="Numrodepage"/>
         <w:rFonts w:ascii="Calibri" w:hAnsi="Calibri" w:cs="Calibri"/>
       </w:rPr>
       <w:fldChar w:fldCharType="separate"/>
     </w:r>
     <w:r>
       <w:rPr>
-        <w:rStyle w:val="PageNumber"/>
+        <w:rStyle w:val="Numrodepage"/>
         <w:rFonts w:ascii="Calibri" w:hAnsi="Calibri" w:cs="Calibri"/>
         <w:noProof/>
       </w:rPr>
@@ -503,42 +564,42 @@
     </w:r>
     <w:r>
       <w:rPr>
-        <w:rStyle w:val="PageNumber"/>
+        <w:rStyle w:val="Numrodepage"/>
         <w:rFonts w:ascii="Calibri" w:hAnsi="Calibri" w:cs="Calibri"/>
       </w:rPr>
       <w:fldChar w:fldCharType="end"/>
     </w:r>
     <w:r>
       <w:rPr>
-        <w:rStyle w:val="PageNumber"/>
+        <w:rStyle w:val="Numrodepage"/>
         <w:rFonts w:ascii="Calibri" w:hAnsi="Calibri" w:cs="Calibri"/>
       </w:rPr>
       <w:t xml:space="preserve"> / </w:t>
     </w:r>
     <w:r>
       <w:rPr>
-        <w:rStyle w:val="PageNumber"/>
+        <w:rStyle w:val="Numrodepage"/>
         <w:rFonts w:ascii="Calibri" w:hAnsi="Calibri" w:cs="Calibri"/>
       </w:rPr>
       <w:fldChar w:fldCharType="begin"/>
     </w:r>
     <w:r>
       <w:rPr>
-        <w:rStyle w:val="PageNumber"/>
+        <w:rStyle w:val="Numrodepage"/>
         <w:rFonts w:ascii="Calibri" w:hAnsi="Calibri" w:cs="Calibri"/>
       </w:rPr>
       <w:instrText xml:space="preserve"> NUMPAGES </w:instrText>
     </w:r>
     <w:r>
       <w:rPr>
-        <w:rStyle w:val="PageNumber"/>
+        <w:rStyle w:val="Numrodepage"/>
         <w:rFonts w:ascii="Calibri" w:hAnsi="Calibri" w:cs="Calibri"/>
       </w:rPr>
       <w:fldChar w:fldCharType="separate"/>
     </w:r>
     <w:r>
       <w:rPr>
-        <w:rStyle w:val="PageNumber"/>
+        <w:rStyle w:val="Numrodepage"/>
         <w:rFonts w:ascii="Calibri" w:hAnsi="Calibri" w:cs="Calibri"/>
         <w:noProof/>
       </w:rPr>
@@ -546,26 +607,36 @@
     </w:r>
     <w:r>
       <w:rPr>
-        <w:rStyle w:val="PageNumber"/>
+        <w:rStyle w:val="Numrodepage"/>
         <w:rFonts w:ascii="Calibri" w:hAnsi="Calibri" w:cs="Calibri"/>
       </w:rPr>
       <w:fldChar w:fldCharType="end"/>
     </w:r>
     <w:r>
       <w:rPr>
-        <w:rStyle w:val="PageNumber"/>
+        <w:rStyle w:val="Numrodepage"/>
         <w:rFonts w:ascii="Calibri" w:hAnsi="Calibri" w:cs="Calibri"/>
       </w:rPr>
       <w:tab/>
     </w:r>
     <w:r>
       <w:rPr>
-        <w:rStyle w:val="PageNumber"/>
+        <w:rStyle w:val="Numrodepage"/>
         <w:rFonts w:ascii="Calibri" w:hAnsi="Calibri" w:cs="Calibri"/>
       </w:rPr>
       <w:tab/>
       <w:t>Generated on ${time}</w:t>
     </w:r>
+  </w:p>
+</w:ftr>
+</file>
+
+<file path=word/footer3.xml><?xml version="1.0" encoding="utf-8"?>
+<w:ftr xmlns:wpc="http://schemas.microsoft.com/office/word/2010/wordprocessingCanvas" xmlns:mc="http://schemas.openxmlformats.org/markup-compatibility/2006" xmlns:o="urn:schemas-microsoft-com:office:office" xmlns:r="http://schemas.openxmlformats.org/officeDocument/2006/relationships" xmlns:m="http://schemas.openxmlformats.org/officeDocument/2006/math" xmlns:v="urn:schemas-microsoft-com:vml" xmlns:wp14="http://schemas.microsoft.com/office/word/2010/wordprocessingDrawing" xmlns:wp="http://schemas.openxmlformats.org/drawingml/2006/wordprocessingDrawing" xmlns:w10="urn:schemas-microsoft-com:office:word" xmlns:w="http://schemas.openxmlformats.org/wordprocessingml/2006/main" xmlns:w14="http://schemas.microsoft.com/office/word/2010/wordml" xmlns:w15="http://schemas.microsoft.com/office/word/2012/wordml" xmlns:wpg="http://schemas.microsoft.com/office/word/2010/wordprocessingGroup" xmlns:wpi="http://schemas.microsoft.com/office/word/2010/wordprocessingInk" xmlns:wne="http://schemas.microsoft.com/office/word/2006/wordml" xmlns:wps="http://schemas.microsoft.com/office/word/2010/wordprocessingShape" mc:Ignorable="w14 w15 wp14">
+  <w:p>
+    <w:pPr>
+      <w:pStyle w:val="Pieddepage"/>
+    </w:pPr>
   </w:p>
 </w:ftr>
 </file>
@@ -593,11 +664,21 @@
 <w:hdr xmlns:wpc="http://schemas.microsoft.com/office/word/2010/wordprocessingCanvas" xmlns:mc="http://schemas.openxmlformats.org/markup-compatibility/2006" xmlns:o="urn:schemas-microsoft-com:office:office" xmlns:r="http://schemas.openxmlformats.org/officeDocument/2006/relationships" xmlns:m="http://schemas.openxmlformats.org/officeDocument/2006/math" xmlns:v="urn:schemas-microsoft-com:vml" xmlns:wp14="http://schemas.microsoft.com/office/word/2010/wordprocessingDrawing" xmlns:wp="http://schemas.openxmlformats.org/drawingml/2006/wordprocessingDrawing" xmlns:w10="urn:schemas-microsoft-com:office:word" xmlns:w="http://schemas.openxmlformats.org/wordprocessingml/2006/main" xmlns:w14="http://schemas.microsoft.com/office/word/2010/wordml" xmlns:w15="http://schemas.microsoft.com/office/word/2012/wordml" xmlns:wpg="http://schemas.microsoft.com/office/word/2010/wordprocessingGroup" xmlns:wpi="http://schemas.microsoft.com/office/word/2010/wordprocessingInk" xmlns:wne="http://schemas.microsoft.com/office/word/2006/wordml" xmlns:wps="http://schemas.microsoft.com/office/word/2010/wordprocessingShape" mc:Ignorable="w14 w15 wp14">
   <w:p>
     <w:pPr>
-      <w:pStyle w:val="Header"/>
-      <w:rPr>
-        <w:rFonts w:ascii="Calibri" w:hAnsi="Calibri" w:cs="Calibri"/>
-      </w:rPr>
+      <w:pStyle w:val="En-tte"/>
     </w:pPr>
+  </w:p>
+</w:hdr>
+</file>
+
+<file path=word/header2.xml><?xml version="1.0" encoding="utf-8"?>
+<w:hdr xmlns:wpc="http://schemas.microsoft.com/office/word/2010/wordprocessingCanvas" xmlns:mc="http://schemas.openxmlformats.org/markup-compatibility/2006" xmlns:o="urn:schemas-microsoft-com:office:office" xmlns:r="http://schemas.openxmlformats.org/officeDocument/2006/relationships" xmlns:m="http://schemas.openxmlformats.org/officeDocument/2006/math" xmlns:v="urn:schemas-microsoft-com:vml" xmlns:wp14="http://schemas.microsoft.com/office/word/2010/wordprocessingDrawing" xmlns:wp="http://schemas.openxmlformats.org/drawingml/2006/wordprocessingDrawing" xmlns:w10="urn:schemas-microsoft-com:office:word" xmlns:w="http://schemas.openxmlformats.org/wordprocessingml/2006/main" xmlns:w14="http://schemas.microsoft.com/office/word/2010/wordml" xmlns:w15="http://schemas.microsoft.com/office/word/2012/wordml" xmlns:wpg="http://schemas.microsoft.com/office/word/2010/wordprocessingGroup" xmlns:wpi="http://schemas.microsoft.com/office/word/2010/wordprocessingInk" xmlns:wne="http://schemas.microsoft.com/office/word/2006/wordml" xmlns:wps="http://schemas.microsoft.com/office/word/2010/wordprocessingShape" mc:Ignorable="w14 w15 wp14">
+  <w:p>
+    <w:pPr>
+      <w:pStyle w:val="En-tte"/>
+      <w:rPr>
+        <w:rFonts w:ascii="Calibri" w:hAnsi="Calibri" w:cs="Calibri"/>
+      </w:rPr>
+    </w:pPr>
     <w:r>
       <w:rPr>
         <w:rFonts w:ascii="Calibri" w:hAnsi="Calibri" w:cs="Calibri"/>
@@ -622,6 +703,47 @@
       </w:rPr>
       <w:t>}</w:t>
     </w:r>
+    <w:bookmarkStart w:id="0" w:name="_GoBack"/>
+    <w:bookmarkEnd w:id="0"/>
+    <w:r>
+      <w:rPr>
+        <w:rFonts w:ascii="Calibri" w:hAnsi="Calibri" w:cs="Calibri"/>
+      </w:rPr>
+      <w:pict>
+        <v:shapetype id="_x0000_t75" coordsize="21600,21600" o:spt="75" o:preferrelative="t" path="m@4@5l@4@11@9@11@9@5xe" filled="f" stroked="f">
+          <v:stroke joinstyle="miter"/>
+          <v:formulas>
+            <v:f eqn="if lineDrawn pixelLineWidth 0"/>
+            <v:f eqn="sum @0 1 0"/>
+            <v:f eqn="sum 0 0 @1"/>
+            <v:f eqn="prod @2 1 2"/>
+            <v:f eqn="prod @3 21600 pixelWidth"/>
+            <v:f eqn="prod @3 21600 pixelHeight"/>
+            <v:f eqn="sum @0 0 1"/>
+            <v:f eqn="prod @6 1 2"/>
+            <v:f eqn="prod @7 21600 pixelWidth"/>
+            <v:f eqn="sum @8 21600 0"/>
+            <v:f eqn="prod @7 21600 pixelHeight"/>
+            <v:f eqn="sum @10 21600 0"/>
+          </v:formulas>
+          <v:path o:extrusionok="f" gradientshapeok="t" o:connecttype="rect"/>
+          <o:lock v:ext="edit" aspectratio="t"/>
+        </v:shapetype>
+        <v:shape id="_x0000_i1025" type="#_x0000_t75" style="width:56.7pt;height:56.7pt">
+          <v:imagedata r:id="rId1" o:title="_earth"/>
+        </v:shape>
+      </w:pict>
+    </w:r>
+  </w:p>
+</w:hdr>
+</file>
+
+<file path=word/header3.xml><?xml version="1.0" encoding="utf-8"?>
+<w:hdr xmlns:wpc="http://schemas.microsoft.com/office/word/2010/wordprocessingCanvas" xmlns:mc="http://schemas.openxmlformats.org/markup-compatibility/2006" xmlns:o="urn:schemas-microsoft-com:office:office" xmlns:r="http://schemas.openxmlformats.org/officeDocument/2006/relationships" xmlns:m="http://schemas.openxmlformats.org/officeDocument/2006/math" xmlns:v="urn:schemas-microsoft-com:vml" xmlns:wp14="http://schemas.microsoft.com/office/word/2010/wordprocessingDrawing" xmlns:wp="http://schemas.openxmlformats.org/drawingml/2006/wordprocessingDrawing" xmlns:w10="urn:schemas-microsoft-com:office:word" xmlns:w="http://schemas.openxmlformats.org/wordprocessingml/2006/main" xmlns:w14="http://schemas.microsoft.com/office/word/2010/wordml" xmlns:w15="http://schemas.microsoft.com/office/word/2012/wordml" xmlns:wpg="http://schemas.microsoft.com/office/word/2010/wordprocessingGroup" xmlns:wpi="http://schemas.microsoft.com/office/word/2010/wordprocessingInk" xmlns:wne="http://schemas.microsoft.com/office/word/2006/wordml" xmlns:wps="http://schemas.microsoft.com/office/word/2010/wordprocessingShape" mc:Ignorable="w14 w15 wp14">
+  <w:p>
+    <w:pPr>
+      <w:pStyle w:val="En-tte"/>
+    </w:pPr>
   </w:p>
 </w:hdr>
 </file>
@@ -632,7 +754,7 @@
     <w:rPrDefault>
       <w:rPr>
         <w:rFonts w:ascii="Times New Roman" w:eastAsia="Times New Roman" w:hAnsi="Times New Roman" w:cs="Times New Roman"/>
-        <w:lang w:val="en-US" w:eastAsia="en-US" w:bidi="ar-SA"/>
+        <w:lang w:val="fr-FR" w:eastAsia="fr-FR" w:bidi="ar-SA"/>
       </w:rPr>
     </w:rPrDefault>
     <w:pPrDefault/>
@@ -1020,13 +1142,13 @@
       <w:lang w:val="de-DE" w:eastAsia="de-DE"/>
     </w:rPr>
   </w:style>
-  <w:style w:type="character" w:default="1" w:styleId="DefaultParagraphFont">
+  <w:style w:type="character" w:default="1" w:styleId="Policepardfaut">
     <w:name w:val="Default Paragraph Font"/>
     <w:uiPriority w:val="1"/>
     <w:semiHidden/>
     <w:unhideWhenUsed/>
   </w:style>
-  <w:style w:type="table" w:default="1" w:styleId="TableNormal">
+  <w:style w:type="table" w:default="1" w:styleId="TableauNormal">
     <w:name w:val="Normal Table"/>
     <w:uiPriority w:val="99"/>
     <w:semiHidden/>
@@ -1041,16 +1163,16 @@
       </w:tblCellMar>
     </w:tblPr>
   </w:style>
-  <w:style w:type="numbering" w:default="1" w:styleId="NoList">
+  <w:style w:type="numbering" w:default="1" w:styleId="Aucuneliste">
     <w:name w:val="No List"/>
     <w:uiPriority w:val="99"/>
     <w:semiHidden/>
     <w:unhideWhenUsed/>
   </w:style>
-  <w:style w:type="paragraph" w:styleId="Header">
+  <w:style w:type="paragraph" w:styleId="En-tte">
     <w:name w:val="header"/>
     <w:basedOn w:val="Normal"/>
-    <w:link w:val="HeaderChar"/>
+    <w:link w:val="En-tteCar"/>
     <w:uiPriority w:val="99"/>
     <w:rsid w:val="000F0059"/>
     <w:pPr>
@@ -1060,9 +1182,9 @@
       </w:tabs>
     </w:pPr>
   </w:style>
-  <w:style w:type="character" w:customStyle="1" w:styleId="HeaderChar">
-    <w:name w:val="Header Char"/>
-    <w:link w:val="Header"/>
+  <w:style w:type="character" w:customStyle="1" w:styleId="En-tteCar">
+    <w:name w:val="En-tête Car"/>
+    <w:link w:val="En-tte"/>
     <w:uiPriority w:val="99"/>
     <w:semiHidden/>
     <w:locked/>
@@ -1072,10 +1194,10 @@
       <w:szCs w:val="24"/>
     </w:rPr>
   </w:style>
-  <w:style w:type="paragraph" w:styleId="Footer">
+  <w:style w:type="paragraph" w:styleId="Pieddepage">
     <w:name w:val="footer"/>
     <w:basedOn w:val="Normal"/>
-    <w:link w:val="FooterChar"/>
+    <w:link w:val="PieddepageCar"/>
     <w:uiPriority w:val="99"/>
     <w:rsid w:val="000F0059"/>
     <w:pPr>
@@ -1085,9 +1207,9 @@
       </w:tabs>
     </w:pPr>
   </w:style>
-  <w:style w:type="character" w:customStyle="1" w:styleId="FooterChar">
-    <w:name w:val="Footer Char"/>
-    <w:link w:val="Footer"/>
+  <w:style w:type="character" w:customStyle="1" w:styleId="PieddepageCar">
+    <w:name w:val="Pied de page Car"/>
+    <w:link w:val="Pieddepage"/>
     <w:uiPriority w:val="99"/>
     <w:semiHidden/>
     <w:locked/>
@@ -1097,13 +1219,12 @@
       <w:szCs w:val="24"/>
     </w:rPr>
   </w:style>
-  <w:style w:type="table" w:styleId="TableGrid">
+  <w:style w:type="table" w:styleId="Grilledutableau">
     <w:name w:val="Table Grid"/>
-    <w:basedOn w:val="TableNormal"/>
+    <w:basedOn w:val="TableauNormal"/>
     <w:uiPriority w:val="99"/>
     <w:rsid w:val="000F0059"/>
     <w:tblPr>
-      <w:tblInd w:w="0" w:type="dxa"/>
       <w:tblBorders>
         <w:top w:val="single" w:sz="4" w:space="0" w:color="auto"/>
         <w:left w:val="single" w:sz="4" w:space="0" w:color="auto"/>
@@ -1112,17 +1233,11 @@
         <w:insideH w:val="single" w:sz="4" w:space="0" w:color="auto"/>
         <w:insideV w:val="single" w:sz="4" w:space="0" w:color="auto"/>
       </w:tblBorders>
-      <w:tblCellMar>
-        <w:top w:w="0" w:type="dxa"/>
-        <w:left w:w="108" w:type="dxa"/>
-        <w:bottom w:w="0" w:type="dxa"/>
-        <w:right w:w="108" w:type="dxa"/>
-      </w:tblCellMar>
     </w:tblPr>
   </w:style>
-  <w:style w:type="character" w:styleId="PageNumber">
+  <w:style w:type="character" w:styleId="Numrodepage">
     <w:name w:val="page number"/>
-    <w:basedOn w:val="DefaultParagraphFont"/>
+    <w:basedOn w:val="Policepardfaut"/>
     <w:uiPriority w:val="99"/>
     <w:rsid w:val="00F15611"/>
   </w:style>

</xml_diff>

<commit_message>
ADD : block class to describe a template structure ADD : Exception for block structure (BlockAlreadyExists and VariableAlreadyExists) ADD : getTemplateStructure function CHANGE : readme
</commit_message>
<xml_diff>
--- a/samples/resources/Sample_07_TemplateCloneRow.docx
+++ b/samples/resources/Sample_07_TemplateCloneRow.docx
@@ -29,7 +29,23 @@
           <w:rFonts w:ascii="Calibri" w:hAnsi="Calibri" w:cs="Calibri"/>
           <w:lang w:val="en-GB"/>
         </w:rPr>
-        <w:t xml:space="preserve">be edited by the PHPWord_Template class. </w:t>
+        <w:t xml:space="preserve">be edited by the </w:t>
+      </w:r>
+      <w:proofErr w:type="spellStart"/>
+      <w:r>
+        <w:rPr>
+          <w:rFonts w:ascii="Calibri" w:hAnsi="Calibri" w:cs="Calibri"/>
+          <w:lang w:val="en-GB"/>
+        </w:rPr>
+        <w:t>PHPWord_Template</w:t>
+      </w:r>
+      <w:proofErr w:type="spellEnd"/>
+      <w:r>
+        <w:rPr>
+          <w:rFonts w:ascii="Calibri" w:hAnsi="Calibri" w:cs="Calibri"/>
+          <w:lang w:val="en-GB"/>
+        </w:rPr>
+        <w:t xml:space="preserve"> class. </w:t>
       </w:r>
       <w:r>
         <w:rPr>
@@ -63,7 +79,47 @@
           <w:bCs/>
           <w:lang w:val="en-GB"/>
         </w:rPr>
-        <w:t>You just have to use the PHPWord search pattern like ${myReplacedValue}.</w:t>
+        <w:t xml:space="preserve">You just have to use the </w:t>
+      </w:r>
+      <w:proofErr w:type="spellStart"/>
+      <w:r>
+        <w:rPr>
+          <w:rFonts w:ascii="Calibri" w:hAnsi="Calibri" w:cs="Calibri"/>
+          <w:b/>
+          <w:bCs/>
+          <w:lang w:val="en-GB"/>
+        </w:rPr>
+        <w:t>PHPWord</w:t>
+      </w:r>
+      <w:proofErr w:type="spellEnd"/>
+      <w:r>
+        <w:rPr>
+          <w:rFonts w:ascii="Calibri" w:hAnsi="Calibri" w:cs="Calibri"/>
+          <w:b/>
+          <w:bCs/>
+          <w:lang w:val="en-GB"/>
+        </w:rPr>
+        <w:t xml:space="preserve"> search pattern like ${</w:t>
+      </w:r>
+      <w:proofErr w:type="spellStart"/>
+      <w:r>
+        <w:rPr>
+          <w:rFonts w:ascii="Calibri" w:hAnsi="Calibri" w:cs="Calibri"/>
+          <w:b/>
+          <w:bCs/>
+          <w:lang w:val="en-GB"/>
+        </w:rPr>
+        <w:t>myReplacedValue</w:t>
+      </w:r>
+      <w:proofErr w:type="spellEnd"/>
+      <w:r>
+        <w:rPr>
+          <w:rFonts w:ascii="Calibri" w:hAnsi="Calibri" w:cs="Calibri"/>
+          <w:b/>
+          <w:bCs/>
+          <w:lang w:val="en-GB"/>
+        </w:rPr>
+        <w:t>}.</w:t>
       </w:r>
     </w:p>
     <w:p>
@@ -110,7 +166,21 @@
               <w:rPr>
                 <w:rFonts w:ascii="Calibri" w:hAnsi="Calibri" w:cs="Calibri"/>
               </w:rPr>
-              <w:t>Value ${rowNumber}</w:t>
+              <w:t>Value ${</w:t>
+            </w:r>
+            <w:proofErr w:type="spellStart"/>
+            <w:r>
+              <w:rPr>
+                <w:rFonts w:ascii="Calibri" w:hAnsi="Calibri" w:cs="Calibri"/>
+              </w:rPr>
+              <w:t>rowNumber</w:t>
+            </w:r>
+            <w:proofErr w:type="spellEnd"/>
+            <w:r>
+              <w:rPr>
+                <w:rFonts w:ascii="Calibri" w:hAnsi="Calibri" w:cs="Calibri"/>
+              </w:rPr>
+              <w:t>}</w:t>
             </w:r>
             <w:r>
               <w:rPr>
@@ -143,7 +213,25 @@
                 <w:b/>
                 <w:bCs/>
               </w:rPr>
-              <w:t>${rowValue}</w:t>
+              <w:t>${</w:t>
+            </w:r>
+            <w:proofErr w:type="spellStart"/>
+            <w:r>
+              <w:rPr>
+                <w:rFonts w:ascii="Calibri" w:hAnsi="Calibri" w:cs="Calibri"/>
+                <w:b/>
+                <w:bCs/>
+              </w:rPr>
+              <w:t>rowValue</w:t>
+            </w:r>
+            <w:proofErr w:type="spellEnd"/>
+            <w:r>
+              <w:rPr>
+                <w:rFonts w:ascii="Calibri" w:hAnsi="Calibri" w:cs="Calibri"/>
+                <w:b/>
+                <w:bCs/>
+              </w:rPr>
+              <w:t>}</w:t>
             </w:r>
           </w:p>
         </w:tc>
@@ -213,7 +301,21 @@
               <w:rPr>
                 <w:lang w:val="en-GB"/>
               </w:rPr>
-              <w:t>${userId}</w:t>
+              <w:t>${</w:t>
+            </w:r>
+            <w:proofErr w:type="spellStart"/>
+            <w:r>
+              <w:rPr>
+                <w:lang w:val="en-GB"/>
+              </w:rPr>
+              <w:t>userId</w:t>
+            </w:r>
+            <w:proofErr w:type="spellEnd"/>
+            <w:r>
+              <w:rPr>
+                <w:lang w:val="en-GB"/>
+              </w:rPr>
+              <w:t>}</w:t>
             </w:r>
           </w:p>
         </w:tc>
@@ -251,7 +353,21 @@
               <w:rPr>
                 <w:lang w:val="en-GB"/>
               </w:rPr>
-              <w:t>${userName}</w:t>
+              <w:t>${</w:t>
+            </w:r>
+            <w:proofErr w:type="spellStart"/>
+            <w:r>
+              <w:rPr>
+                <w:lang w:val="en-GB"/>
+              </w:rPr>
+              <w:t>userName</w:t>
+            </w:r>
+            <w:proofErr w:type="spellEnd"/>
+            <w:r>
+              <w:rPr>
+                <w:lang w:val="en-GB"/>
+              </w:rPr>
+              <w:t>}</w:t>
             </w:r>
           </w:p>
         </w:tc>
@@ -305,7 +421,21 @@
               <w:rPr>
                 <w:lang w:val="en-GB"/>
               </w:rPr>
-              <w:t>${userFirstName}</w:t>
+              <w:t>${</w:t>
+            </w:r>
+            <w:proofErr w:type="spellStart"/>
+            <w:r>
+              <w:rPr>
+                <w:lang w:val="en-GB"/>
+              </w:rPr>
+              <w:t>userFirstName</w:t>
+            </w:r>
+            <w:proofErr w:type="spellEnd"/>
+            <w:r>
+              <w:rPr>
+                <w:lang w:val="en-GB"/>
+              </w:rPr>
+              <w:t>}</w:t>
             </w:r>
           </w:p>
         </w:tc>
@@ -359,7 +489,21 @@
               <w:rPr>
                 <w:lang w:val="en-GB"/>
               </w:rPr>
-              <w:t>${userPhone}</w:t>
+              <w:t>${</w:t>
+            </w:r>
+            <w:proofErr w:type="spellStart"/>
+            <w:r>
+              <w:rPr>
+                <w:lang w:val="en-GB"/>
+              </w:rPr>
+              <w:t>userPhone</w:t>
+            </w:r>
+            <w:proofErr w:type="spellEnd"/>
+            <w:r>
+              <w:rPr>
+                <w:lang w:val="en-GB"/>
+              </w:rPr>
+              <w:t>}</w:t>
             </w:r>
           </w:p>
         </w:tc>
@@ -389,7 +533,35 @@
         <w:rPr>
           <w:lang w:val="en-GB"/>
         </w:rPr>
-        <w:t xml:space="preserve">Today is </w:t>
+        <w:t>${</w:t>
+      </w:r>
+      <w:proofErr w:type="spellStart"/>
+      <w:r>
+        <w:rPr>
+          <w:lang w:val="en-GB"/>
+        </w:rPr>
+        <w:t>blockToday</w:t>
+      </w:r>
+      <w:proofErr w:type="spellEnd"/>
+      <w:proofErr w:type="gramStart"/>
+      <w:r>
+        <w:rPr>
+          <w:lang w:val="en-GB"/>
+        </w:rPr>
+        <w:t>}</w:t>
+      </w:r>
+      <w:r>
+        <w:rPr>
+          <w:lang w:val="en-GB"/>
+        </w:rPr>
+        <w:t>Today</w:t>
+      </w:r>
+      <w:proofErr w:type="gramEnd"/>
+      <w:r>
+        <w:rPr>
+          <w:lang w:val="en-GB"/>
+        </w:rPr>
+        <w:t xml:space="preserve"> is </w:t>
       </w:r>
       <w:r>
         <w:rPr>
@@ -428,11 +600,32 @@
         </w:rPr>
         <w:t>.</w:t>
       </w:r>
+      <w:r>
+        <w:rPr>
+          <w:lang w:val="en-GB"/>
+        </w:rPr>
+        <w:t xml:space="preserve"> ${/</w:t>
+      </w:r>
+      <w:proofErr w:type="spellStart"/>
+      <w:r>
+        <w:rPr>
+          <w:lang w:val="en-GB"/>
+        </w:rPr>
+        <w:t>blockToday</w:t>
+      </w:r>
+      <w:proofErr w:type="spellEnd"/>
+      <w:r>
+        <w:rPr>
+          <w:lang w:val="en-GB"/>
+        </w:rPr>
+        <w:t>}</w:t>
+      </w:r>
     </w:p>
     <w:p>
       <w:pPr>
-        <w:rPr>
-          <w:lang w:val="en-GB"/>
+        <w:pStyle w:val="En-tte"/>
+        <w:rPr>
+          <w:rFonts w:ascii="Calibri" w:hAnsi="Calibri" w:cs="Calibri"/>
         </w:rPr>
       </w:pPr>
     </w:p>
@@ -443,11 +636,55 @@
           <w:rFonts w:ascii="Calibri" w:hAnsi="Calibri" w:cs="Calibri"/>
         </w:rPr>
       </w:pPr>
-      <w:r>
-        <w:rPr>
-          <w:rFonts w:ascii="Calibri" w:hAnsi="Calibri" w:cs="Calibri"/>
-        </w:rPr>
-        <w:t>Powered by : ${imgPhpWord}</w:t>
+      <w:proofErr w:type="spellStart"/>
+      <w:r>
+        <w:rPr>
+          <w:rFonts w:ascii="Calibri" w:hAnsi="Calibri" w:cs="Calibri"/>
+        </w:rPr>
+        <w:t>Powered</w:t>
+      </w:r>
+      <w:proofErr w:type="spellEnd"/>
+      <w:r>
+        <w:rPr>
+          <w:rFonts w:ascii="Calibri" w:hAnsi="Calibri" w:cs="Calibri"/>
+        </w:rPr>
+        <w:t xml:space="preserve"> </w:t>
+      </w:r>
+      <w:proofErr w:type="spellStart"/>
+      <w:proofErr w:type="gramStart"/>
+      <w:r>
+        <w:rPr>
+          <w:rFonts w:ascii="Calibri" w:hAnsi="Calibri" w:cs="Calibri"/>
+        </w:rPr>
+        <w:t>by</w:t>
+      </w:r>
+      <w:proofErr w:type="spellEnd"/>
+      <w:r>
+        <w:rPr>
+          <w:rFonts w:ascii="Calibri" w:hAnsi="Calibri" w:cs="Calibri"/>
+        </w:rPr>
+        <w:t xml:space="preserve"> :</w:t>
+      </w:r>
+      <w:proofErr w:type="gramEnd"/>
+      <w:r>
+        <w:rPr>
+          <w:rFonts w:ascii="Calibri" w:hAnsi="Calibri" w:cs="Calibri"/>
+        </w:rPr>
+        <w:t xml:space="preserve"> ${</w:t>
+      </w:r>
+      <w:proofErr w:type="spellStart"/>
+      <w:r>
+        <w:rPr>
+          <w:rFonts w:ascii="Calibri" w:hAnsi="Calibri" w:cs="Calibri"/>
+        </w:rPr>
+        <w:t>imgPhpWord</w:t>
+      </w:r>
+      <w:proofErr w:type="spellEnd"/>
+      <w:r>
+        <w:rPr>
+          <w:rFonts w:ascii="Calibri" w:hAnsi="Calibri" w:cs="Calibri"/>
+        </w:rPr>
+        <w:t>}</w:t>
       </w:r>
     </w:p>
     <w:p>
@@ -462,14 +699,28 @@
       <w:pPr>
         <w:pStyle w:val="En-tte"/>
         <w:rPr>
-          <w:rFonts w:ascii="Calibri" w:hAnsi="Calibri" w:cs="Calibri"/>
+          <w:lang w:val="en-GB"/>
         </w:rPr>
       </w:pPr>
       <w:r>
         <w:rPr>
           <w:rFonts w:ascii="Calibri" w:hAnsi="Calibri" w:cs="Calibri"/>
         </w:rPr>
-        <w:t>${mars}</w:t>
+        <w:t>${</w:t>
+      </w:r>
+      <w:proofErr w:type="spellStart"/>
+      <w:r>
+        <w:rPr>
+          <w:rFonts w:ascii="Calibri" w:hAnsi="Calibri" w:cs="Calibri"/>
+        </w:rPr>
+        <w:t>mars</w:t>
+      </w:r>
+      <w:proofErr w:type="spellEnd"/>
+      <w:r>
+        <w:rPr>
+          <w:rFonts w:ascii="Calibri" w:hAnsi="Calibri" w:cs="Calibri"/>
+        </w:rPr>
+        <w:t>}</w:t>
       </w:r>
     </w:p>
     <w:p>
@@ -478,6 +729,8 @@
           <w:lang w:val="en-GB"/>
         </w:rPr>
       </w:pPr>
+      <w:bookmarkStart w:id="0" w:name="_GoBack"/>
+      <w:bookmarkEnd w:id="0"/>
     </w:p>
     <w:sectPr>
       <w:headerReference w:type="even" r:id="rId6"/>
@@ -625,7 +878,22 @@
         <w:rFonts w:ascii="Calibri" w:hAnsi="Calibri" w:cs="Calibri"/>
       </w:rPr>
       <w:tab/>
-      <w:t>Generated on ${time}</w:t>
+    </w:r>
+    <w:proofErr w:type="spellStart"/>
+    <w:r>
+      <w:rPr>
+        <w:rStyle w:val="Numrodepage"/>
+        <w:rFonts w:ascii="Calibri" w:hAnsi="Calibri" w:cs="Calibri"/>
+      </w:rPr>
+      <w:t>Generated</w:t>
+    </w:r>
+    <w:proofErr w:type="spellEnd"/>
+    <w:r>
+      <w:rPr>
+        <w:rStyle w:val="Numrodepage"/>
+        <w:rFonts w:ascii="Calibri" w:hAnsi="Calibri" w:cs="Calibri"/>
+      </w:rPr>
+      <w:t xml:space="preserve"> on ${time}</w:t>
     </w:r>
   </w:p>
 </w:ftr>
@@ -679,32 +947,62 @@
         <w:rFonts w:ascii="Calibri" w:hAnsi="Calibri" w:cs="Calibri"/>
       </w:rPr>
     </w:pPr>
-    <w:r>
-      <w:rPr>
-        <w:rFonts w:ascii="Calibri" w:hAnsi="Calibri" w:cs="Calibri"/>
-      </w:rPr>
-      <w:t>PHPWord Template Example</w:t>
-    </w:r>
-    <w:r>
-      <w:rPr>
-        <w:rFonts w:ascii="Calibri" w:hAnsi="Calibri" w:cs="Calibri"/>
-      </w:rPr>
-      <w:t xml:space="preserve"> Runs From ${</w:t>
-    </w:r>
+    <w:proofErr w:type="spellStart"/>
+    <w:r>
+      <w:rPr>
+        <w:rFonts w:ascii="Calibri" w:hAnsi="Calibri" w:cs="Calibri"/>
+      </w:rPr>
+      <w:t>PHPWord</w:t>
+    </w:r>
+    <w:proofErr w:type="spellEnd"/>
+    <w:r>
+      <w:rPr>
+        <w:rFonts w:ascii="Calibri" w:hAnsi="Calibri" w:cs="Calibri"/>
+      </w:rPr>
+      <w:t xml:space="preserve"> Template </w:t>
+    </w:r>
+    <w:proofErr w:type="spellStart"/>
+    <w:r>
+      <w:rPr>
+        <w:rFonts w:ascii="Calibri" w:hAnsi="Calibri" w:cs="Calibri"/>
+      </w:rPr>
+      <w:t>Example</w:t>
+    </w:r>
+    <w:proofErr w:type="spellEnd"/>
+    <w:r>
+      <w:rPr>
+        <w:rFonts w:ascii="Calibri" w:hAnsi="Calibri" w:cs="Calibri"/>
+      </w:rPr>
+      <w:t xml:space="preserve"> Runs </w:t>
+    </w:r>
+    <w:proofErr w:type="spellStart"/>
+    <w:r>
+      <w:rPr>
+        <w:rFonts w:ascii="Calibri" w:hAnsi="Calibri" w:cs="Calibri"/>
+      </w:rPr>
+      <w:t>From</w:t>
+    </w:r>
+    <w:proofErr w:type="spellEnd"/>
+    <w:r>
+      <w:rPr>
+        <w:rFonts w:ascii="Calibri" w:hAnsi="Calibri" w:cs="Calibri"/>
+      </w:rPr>
+      <w:t xml:space="preserve"> ${</w:t>
+    </w:r>
+    <w:proofErr w:type="spellStart"/>
     <w:r>
       <w:rPr>
         <w:rFonts w:ascii="Calibri" w:hAnsi="Calibri" w:cs="Calibri"/>
       </w:rPr>
       <w:t>serverName</w:t>
     </w:r>
+    <w:proofErr w:type="spellEnd"/>
     <w:r>
       <w:rPr>
         <w:rFonts w:ascii="Calibri" w:hAnsi="Calibri" w:cs="Calibri"/>
       </w:rPr>
       <w:t>}</w:t>
     </w:r>
-    <w:bookmarkStart w:id="0" w:name="_GoBack"/>
-    <w:bookmarkEnd w:id="0"/>
     <w:r>
       <w:rPr>
         <w:rFonts w:ascii="Calibri" w:hAnsi="Calibri" w:cs="Calibri"/>
@@ -729,7 +1027,7 @@
           <v:path o:extrusionok="f" gradientshapeok="t" o:connecttype="rect"/>
           <o:lock v:ext="edit" aspectratio="t"/>
         </v:shapetype>
-        <v:shape id="_x0000_i1025" type="#_x0000_t75" style="width:56.7pt;height:56.7pt">
+        <v:shape id="_x0000_i1025" type="#_x0000_t75" style="width:56.5pt;height:56.5pt">
           <v:imagedata r:id="rId1" o:title="_earth"/>
         </v:shape>
       </w:pict>
@@ -1145,7 +1443,6 @@
   <w:style w:type="character" w:default="1" w:styleId="Policepardfaut">
     <w:name w:val="Default Paragraph Font"/>
     <w:uiPriority w:val="1"/>
-    <w:semiHidden/>
     <w:unhideWhenUsed/>
   </w:style>
   <w:style w:type="table" w:default="1" w:styleId="TableauNormal">

</xml_diff>

<commit_message>
FIX : cloneBlock FIX : deleteBlock REMOVE  : replace block CHANGE : sample 7 to show blocks usage FIX : composer.json description
</commit_message>
<xml_diff>
--- a/samples/resources/Sample_07_TemplateCloneRow.docx
+++ b/samples/resources/Sample_07_TemplateCloneRow.docx
@@ -1,6 +1,6 @@
 
 <file path=word/document.xml><?xml version="1.0" encoding="utf-8"?>
-<w:document xmlns:wpc="http://schemas.microsoft.com/office/word/2010/wordprocessingCanvas" xmlns:mc="http://schemas.openxmlformats.org/markup-compatibility/2006" xmlns:o="urn:schemas-microsoft-com:office:office" xmlns:r="http://schemas.openxmlformats.org/officeDocument/2006/relationships" xmlns:m="http://schemas.openxmlformats.org/officeDocument/2006/math" xmlns:v="urn:schemas-microsoft-com:vml" xmlns:wp14="http://schemas.microsoft.com/office/word/2010/wordprocessingDrawing" xmlns:wp="http://schemas.openxmlformats.org/drawingml/2006/wordprocessingDrawing" xmlns:w10="urn:schemas-microsoft-com:office:word" xmlns:w="http://schemas.openxmlformats.org/wordprocessingml/2006/main" xmlns:w14="http://schemas.microsoft.com/office/word/2010/wordml" xmlns:w15="http://schemas.microsoft.com/office/word/2012/wordml" xmlns:wpg="http://schemas.microsoft.com/office/word/2010/wordprocessingGroup" xmlns:wpi="http://schemas.microsoft.com/office/word/2010/wordprocessingInk" xmlns:wne="http://schemas.microsoft.com/office/word/2006/wordml" xmlns:wps="http://schemas.microsoft.com/office/word/2010/wordprocessingShape" mc:Ignorable="w14 w15 wp14">
+<w:document xmlns:wpc="http://schemas.microsoft.com/office/word/2010/wordprocessingCanvas" xmlns:mo="http://schemas.microsoft.com/office/mac/office/2008/main" xmlns:mc="http://schemas.openxmlformats.org/markup-compatibility/2006" xmlns:mv="urn:schemas-microsoft-com:mac:vml" xmlns:o="urn:schemas-microsoft-com:office:office" xmlns:r="http://schemas.openxmlformats.org/officeDocument/2006/relationships" xmlns:m="http://schemas.openxmlformats.org/officeDocument/2006/math" xmlns:v="urn:schemas-microsoft-com:vml" xmlns:wp14="http://schemas.microsoft.com/office/word/2010/wordprocessingDrawing" xmlns:wp="http://schemas.openxmlformats.org/drawingml/2006/wordprocessingDrawing" xmlns:w10="urn:schemas-microsoft-com:office:word" xmlns:w="http://schemas.openxmlformats.org/wordprocessingml/2006/main" xmlns:w14="http://schemas.microsoft.com/office/word/2010/wordml" xmlns:w15="http://schemas.microsoft.com/office/word/2012/wordml" xmlns:wpg="http://schemas.microsoft.com/office/word/2010/wordprocessingGroup" xmlns:wpi="http://schemas.microsoft.com/office/word/2010/wordprocessingInk" xmlns:wne="http://schemas.microsoft.com/office/word/2006/wordml" xmlns:wps="http://schemas.microsoft.com/office/word/2010/wordprocessingShape" mc:Ignorable="w14 w15 wp14">
   <w:body>
     <w:p/>
     <w:p>
@@ -29,23 +29,7 @@
           <w:rFonts w:ascii="Calibri" w:hAnsi="Calibri" w:cs="Calibri"/>
           <w:lang w:val="en-GB"/>
         </w:rPr>
-        <w:t xml:space="preserve">be edited by the </w:t>
-      </w:r>
-      <w:proofErr w:type="spellStart"/>
-      <w:r>
-        <w:rPr>
-          <w:rFonts w:ascii="Calibri" w:hAnsi="Calibri" w:cs="Calibri"/>
-          <w:lang w:val="en-GB"/>
-        </w:rPr>
-        <w:t>PHPWord_Template</w:t>
-      </w:r>
-      <w:proofErr w:type="spellEnd"/>
-      <w:r>
-        <w:rPr>
-          <w:rFonts w:ascii="Calibri" w:hAnsi="Calibri" w:cs="Calibri"/>
-          <w:lang w:val="en-GB"/>
-        </w:rPr>
-        <w:t xml:space="preserve"> class. </w:t>
+        <w:t xml:space="preserve">be edited by the PHPWord_Template class. </w:t>
       </w:r>
       <w:r>
         <w:rPr>
@@ -79,47 +63,7 @@
           <w:bCs/>
           <w:lang w:val="en-GB"/>
         </w:rPr>
-        <w:t xml:space="preserve">You just have to use the </w:t>
-      </w:r>
-      <w:proofErr w:type="spellStart"/>
-      <w:r>
-        <w:rPr>
-          <w:rFonts w:ascii="Calibri" w:hAnsi="Calibri" w:cs="Calibri"/>
-          <w:b/>
-          <w:bCs/>
-          <w:lang w:val="en-GB"/>
-        </w:rPr>
-        <w:t>PHPWord</w:t>
-      </w:r>
-      <w:proofErr w:type="spellEnd"/>
-      <w:r>
-        <w:rPr>
-          <w:rFonts w:ascii="Calibri" w:hAnsi="Calibri" w:cs="Calibri"/>
-          <w:b/>
-          <w:bCs/>
-          <w:lang w:val="en-GB"/>
-        </w:rPr>
-        <w:t xml:space="preserve"> search pattern like ${</w:t>
-      </w:r>
-      <w:proofErr w:type="spellStart"/>
-      <w:r>
-        <w:rPr>
-          <w:rFonts w:ascii="Calibri" w:hAnsi="Calibri" w:cs="Calibri"/>
-          <w:b/>
-          <w:bCs/>
-          <w:lang w:val="en-GB"/>
-        </w:rPr>
-        <w:t>myReplacedValue</w:t>
-      </w:r>
-      <w:proofErr w:type="spellEnd"/>
-      <w:r>
-        <w:rPr>
-          <w:rFonts w:ascii="Calibri" w:hAnsi="Calibri" w:cs="Calibri"/>
-          <w:b/>
-          <w:bCs/>
-          <w:lang w:val="en-GB"/>
-        </w:rPr>
-        <w:t>}.</w:t>
+        <w:t>You just have to use the PHPWord search pattern like ${myReplacedValue}.</w:t>
       </w:r>
     </w:p>
     <w:p>
@@ -166,21 +110,7 @@
               <w:rPr>
                 <w:rFonts w:ascii="Calibri" w:hAnsi="Calibri" w:cs="Calibri"/>
               </w:rPr>
-              <w:t>Value ${</w:t>
-            </w:r>
-            <w:proofErr w:type="spellStart"/>
-            <w:r>
-              <w:rPr>
-                <w:rFonts w:ascii="Calibri" w:hAnsi="Calibri" w:cs="Calibri"/>
-              </w:rPr>
-              <w:t>rowNumber</w:t>
-            </w:r>
-            <w:proofErr w:type="spellEnd"/>
-            <w:r>
-              <w:rPr>
-                <w:rFonts w:ascii="Calibri" w:hAnsi="Calibri" w:cs="Calibri"/>
-              </w:rPr>
-              <w:t>}</w:t>
+              <w:t>Value ${rowNumber}</w:t>
             </w:r>
             <w:r>
               <w:rPr>
@@ -213,25 +143,7 @@
                 <w:b/>
                 <w:bCs/>
               </w:rPr>
-              <w:t>${</w:t>
-            </w:r>
-            <w:proofErr w:type="spellStart"/>
-            <w:r>
-              <w:rPr>
-                <w:rFonts w:ascii="Calibri" w:hAnsi="Calibri" w:cs="Calibri"/>
-                <w:b/>
-                <w:bCs/>
-              </w:rPr>
-              <w:t>rowValue</w:t>
-            </w:r>
-            <w:proofErr w:type="spellEnd"/>
-            <w:r>
-              <w:rPr>
-                <w:rFonts w:ascii="Calibri" w:hAnsi="Calibri" w:cs="Calibri"/>
-                <w:b/>
-                <w:bCs/>
-              </w:rPr>
-              <w:t>}</w:t>
+              <w:t>${rowValue}</w:t>
             </w:r>
           </w:p>
         </w:tc>
@@ -301,21 +213,7 @@
               <w:rPr>
                 <w:lang w:val="en-GB"/>
               </w:rPr>
-              <w:t>${</w:t>
-            </w:r>
-            <w:proofErr w:type="spellStart"/>
-            <w:r>
-              <w:rPr>
-                <w:lang w:val="en-GB"/>
-              </w:rPr>
-              <w:t>userId</w:t>
-            </w:r>
-            <w:proofErr w:type="spellEnd"/>
-            <w:r>
-              <w:rPr>
-                <w:lang w:val="en-GB"/>
-              </w:rPr>
-              <w:t>}</w:t>
+              <w:t>${userId}</w:t>
             </w:r>
           </w:p>
         </w:tc>
@@ -353,21 +251,7 @@
               <w:rPr>
                 <w:lang w:val="en-GB"/>
               </w:rPr>
-              <w:t>${</w:t>
-            </w:r>
-            <w:proofErr w:type="spellStart"/>
-            <w:r>
-              <w:rPr>
-                <w:lang w:val="en-GB"/>
-              </w:rPr>
-              <w:t>userName</w:t>
-            </w:r>
-            <w:proofErr w:type="spellEnd"/>
-            <w:r>
-              <w:rPr>
-                <w:lang w:val="en-GB"/>
-              </w:rPr>
-              <w:t>}</w:t>
+              <w:t>${userName}</w:t>
             </w:r>
           </w:p>
         </w:tc>
@@ -421,21 +305,7 @@
               <w:rPr>
                 <w:lang w:val="en-GB"/>
               </w:rPr>
-              <w:t>${</w:t>
-            </w:r>
-            <w:proofErr w:type="spellStart"/>
-            <w:r>
-              <w:rPr>
-                <w:lang w:val="en-GB"/>
-              </w:rPr>
-              <w:t>userFirstName</w:t>
-            </w:r>
-            <w:proofErr w:type="spellEnd"/>
-            <w:r>
-              <w:rPr>
-                <w:lang w:val="en-GB"/>
-              </w:rPr>
-              <w:t>}</w:t>
+              <w:t>${userFirstName}</w:t>
             </w:r>
           </w:p>
         </w:tc>
@@ -489,21 +359,7 @@
               <w:rPr>
                 <w:lang w:val="en-GB"/>
               </w:rPr>
-              <w:t>${</w:t>
-            </w:r>
-            <w:proofErr w:type="spellStart"/>
-            <w:r>
-              <w:rPr>
-                <w:lang w:val="en-GB"/>
-              </w:rPr>
-              <w:t>userPhone</w:t>
-            </w:r>
-            <w:proofErr w:type="spellEnd"/>
-            <w:r>
-              <w:rPr>
-                <w:lang w:val="en-GB"/>
-              </w:rPr>
-              <w:t>}</w:t>
+              <w:t>${userPhone}</w:t>
             </w:r>
           </w:p>
         </w:tc>
@@ -533,35 +389,20 @@
         <w:rPr>
           <w:lang w:val="en-GB"/>
         </w:rPr>
-        <w:t>${</w:t>
-      </w:r>
-      <w:proofErr w:type="spellStart"/>
-      <w:r>
-        <w:rPr>
-          <w:lang w:val="en-GB"/>
-        </w:rPr>
-        <w:t>blockToday</w:t>
-      </w:r>
-      <w:proofErr w:type="spellEnd"/>
-      <w:proofErr w:type="gramStart"/>
-      <w:r>
-        <w:rPr>
-          <w:lang w:val="en-GB"/>
-        </w:rPr>
-        <w:t>}</w:t>
-      </w:r>
-      <w:r>
-        <w:rPr>
-          <w:lang w:val="en-GB"/>
-        </w:rPr>
-        <w:t>Today</w:t>
-      </w:r>
-      <w:proofErr w:type="gramEnd"/>
-      <w:r>
-        <w:rPr>
-          <w:lang w:val="en-GB"/>
-        </w:rPr>
-        <w:t xml:space="preserve"> is </w:t>
+        <w:t>${blockToday}</w:t>
+      </w:r>
+    </w:p>
+    <w:p>
+      <w:pPr>
+        <w:rPr>
+          <w:lang w:val="en-GB"/>
+        </w:rPr>
+      </w:pPr>
+      <w:r>
+        <w:rPr>
+          <w:lang w:val="en-GB"/>
+        </w:rPr>
+        <w:t xml:space="preserve">Today is </w:t>
       </w:r>
       <w:r>
         <w:rPr>
@@ -604,141 +445,128 @@
         <w:rPr>
           <w:lang w:val="en-GB"/>
         </w:rPr>
-        <w:t xml:space="preserve"> ${/</w:t>
-      </w:r>
-      <w:proofErr w:type="spellStart"/>
-      <w:r>
-        <w:rPr>
-          <w:lang w:val="en-GB"/>
-        </w:rPr>
-        <w:t>blockToday</w:t>
-      </w:r>
-      <w:proofErr w:type="spellEnd"/>
-      <w:r>
-        <w:rPr>
-          <w:lang w:val="en-GB"/>
-        </w:rPr>
-        <w:t>}</w:t>
-      </w:r>
-    </w:p>
-    <w:p>
-      <w:pPr>
-        <w:pStyle w:val="En-tte"/>
-        <w:rPr>
-          <w:rFonts w:ascii="Calibri" w:hAnsi="Calibri" w:cs="Calibri"/>
-        </w:rPr>
-      </w:pPr>
-    </w:p>
-    <w:p>
-      <w:pPr>
-        <w:pStyle w:val="En-tte"/>
-        <w:rPr>
-          <w:rFonts w:ascii="Calibri" w:hAnsi="Calibri" w:cs="Calibri"/>
-        </w:rPr>
-      </w:pPr>
-      <w:proofErr w:type="spellStart"/>
-      <w:r>
-        <w:rPr>
-          <w:rFonts w:ascii="Calibri" w:hAnsi="Calibri" w:cs="Calibri"/>
-        </w:rPr>
-        <w:t>Powered</w:t>
-      </w:r>
-      <w:proofErr w:type="spellEnd"/>
-      <w:r>
-        <w:rPr>
-          <w:rFonts w:ascii="Calibri" w:hAnsi="Calibri" w:cs="Calibri"/>
-        </w:rPr>
         <w:t xml:space="preserve"> </w:t>
       </w:r>
-      <w:proofErr w:type="spellStart"/>
-      <w:proofErr w:type="gramStart"/>
-      <w:r>
-        <w:rPr>
-          <w:rFonts w:ascii="Calibri" w:hAnsi="Calibri" w:cs="Calibri"/>
-        </w:rPr>
-        <w:t>by</w:t>
-      </w:r>
-      <w:proofErr w:type="spellEnd"/>
-      <w:r>
-        <w:rPr>
-          <w:rFonts w:ascii="Calibri" w:hAnsi="Calibri" w:cs="Calibri"/>
-        </w:rPr>
-        <w:t xml:space="preserve"> :</w:t>
-      </w:r>
-      <w:proofErr w:type="gramEnd"/>
-      <w:r>
-        <w:rPr>
-          <w:rFonts w:ascii="Calibri" w:hAnsi="Calibri" w:cs="Calibri"/>
-        </w:rPr>
-        <w:t xml:space="preserve"> ${</w:t>
-      </w:r>
-      <w:proofErr w:type="spellStart"/>
-      <w:r>
-        <w:rPr>
-          <w:rFonts w:ascii="Calibri" w:hAnsi="Calibri" w:cs="Calibri"/>
-        </w:rPr>
-        <w:t>imgPhpWord</w:t>
-      </w:r>
-      <w:proofErr w:type="spellEnd"/>
-      <w:r>
-        <w:rPr>
-          <w:rFonts w:ascii="Calibri" w:hAnsi="Calibri" w:cs="Calibri"/>
-        </w:rPr>
-        <w:t>}</w:t>
-      </w:r>
-    </w:p>
-    <w:p>
-      <w:pPr>
-        <w:pStyle w:val="En-tte"/>
-        <w:rPr>
-          <w:rFonts w:ascii="Calibri" w:hAnsi="Calibri" w:cs="Calibri"/>
-        </w:rPr>
-      </w:pPr>
-    </w:p>
-    <w:p>
-      <w:pPr>
-        <w:pStyle w:val="En-tte"/>
-        <w:rPr>
-          <w:lang w:val="en-GB"/>
-        </w:rPr>
-      </w:pPr>
-      <w:r>
-        <w:rPr>
-          <w:rFonts w:ascii="Calibri" w:hAnsi="Calibri" w:cs="Calibri"/>
-        </w:rPr>
-        <w:t>${</w:t>
-      </w:r>
-      <w:proofErr w:type="spellStart"/>
-      <w:r>
-        <w:rPr>
-          <w:rFonts w:ascii="Calibri" w:hAnsi="Calibri" w:cs="Calibri"/>
-        </w:rPr>
-        <w:t>mars</w:t>
-      </w:r>
-      <w:proofErr w:type="spellEnd"/>
-      <w:r>
-        <w:rPr>
-          <w:rFonts w:ascii="Calibri" w:hAnsi="Calibri" w:cs="Calibri"/>
-        </w:rPr>
-        <w:t>}</w:t>
-      </w:r>
-    </w:p>
-    <w:p>
-      <w:pPr>
-        <w:rPr>
-          <w:lang w:val="en-GB"/>
-        </w:rPr>
-      </w:pPr>
+    </w:p>
+    <w:p>
+      <w:pPr>
+        <w:rPr>
+          <w:lang w:val="en-GB"/>
+        </w:rPr>
+      </w:pPr>
+      <w:r>
+        <w:rPr>
+          <w:lang w:val="en-GB"/>
+        </w:rPr>
+        <w:t>${/blockToday}</w:t>
+      </w:r>
+    </w:p>
+    <w:p>
+      <w:pPr>
+        <w:rPr>
+          <w:lang w:val="en-GB"/>
+        </w:rPr>
+      </w:pPr>
+    </w:p>
+    <w:p>
+      <w:pPr>
+        <w:rPr>
+          <w:lang w:val="en-GB"/>
+        </w:rPr>
+      </w:pPr>
+      <w:r>
+        <w:rPr>
+          <w:lang w:val="en-GB"/>
+        </w:rPr>
+        <w:t>${deleteBlock}</w:t>
+      </w:r>
+    </w:p>
+    <w:p>
+      <w:pPr>
+        <w:rPr>
+          <w:lang w:val="en-GB"/>
+        </w:rPr>
+      </w:pPr>
+      <w:r>
+        <w:rPr>
+          <w:lang w:val="en-GB"/>
+        </w:rPr>
+        <w:t>This block will be deleted</w:t>
+      </w:r>
       <w:bookmarkStart w:id="0" w:name="_GoBack"/>
       <w:bookmarkEnd w:id="0"/>
     </w:p>
+    <w:p>
+      <w:pPr>
+        <w:rPr>
+          <w:lang w:val="en-GB"/>
+        </w:rPr>
+      </w:pPr>
+      <w:r>
+        <w:rPr>
+          <w:lang w:val="en-GB"/>
+        </w:rPr>
+        <w:t>${/deleteBlock}</w:t>
+      </w:r>
+    </w:p>
+    <w:p>
+      <w:pPr>
+        <w:pStyle w:val="En-tte"/>
+        <w:rPr>
+          <w:rFonts w:ascii="Calibri" w:hAnsi="Calibri" w:cs="Calibri"/>
+        </w:rPr>
+      </w:pPr>
+    </w:p>
+    <w:p>
+      <w:pPr>
+        <w:pStyle w:val="En-tte"/>
+        <w:rPr>
+          <w:rFonts w:ascii="Calibri" w:hAnsi="Calibri" w:cs="Calibri"/>
+        </w:rPr>
+      </w:pPr>
+      <w:r>
+        <w:rPr>
+          <w:rFonts w:ascii="Calibri" w:hAnsi="Calibri" w:cs="Calibri"/>
+        </w:rPr>
+        <w:t>Powered by : ${imgPhpWord}</w:t>
+      </w:r>
+    </w:p>
+    <w:p>
+      <w:pPr>
+        <w:pStyle w:val="En-tte"/>
+        <w:rPr>
+          <w:rFonts w:ascii="Calibri" w:hAnsi="Calibri" w:cs="Calibri"/>
+        </w:rPr>
+      </w:pPr>
+    </w:p>
+    <w:p>
+      <w:pPr>
+        <w:pStyle w:val="En-tte"/>
+        <w:rPr>
+          <w:lang w:val="en-GB"/>
+        </w:rPr>
+      </w:pPr>
+      <w:r>
+        <w:rPr>
+          <w:rFonts w:ascii="Calibri" w:hAnsi="Calibri" w:cs="Calibri"/>
+        </w:rPr>
+        <w:t>${mars}</w:t>
+      </w:r>
+    </w:p>
+    <w:p>
+      <w:pPr>
+        <w:rPr>
+          <w:lang w:val="en-GB"/>
+        </w:rPr>
+      </w:pPr>
+    </w:p>
     <w:sectPr>
-      <w:headerReference w:type="even" r:id="rId6"/>
-      <w:headerReference w:type="default" r:id="rId7"/>
-      <w:footerReference w:type="even" r:id="rId8"/>
-      <w:footerReference w:type="default" r:id="rId9"/>
-      <w:headerReference w:type="first" r:id="rId10"/>
-      <w:footerReference w:type="first" r:id="rId11"/>
+      <w:headerReference w:type="even" r:id="rId7"/>
+      <w:headerReference w:type="default" r:id="rId8"/>
+      <w:footerReference w:type="even" r:id="rId9"/>
+      <w:footerReference w:type="default" r:id="rId10"/>
+      <w:headerReference w:type="first" r:id="rId11"/>
+      <w:footerReference w:type="first" r:id="rId12"/>
       <w:pgSz w:w="11906" w:h="16838"/>
       <w:pgMar w:top="1417" w:right="1417" w:bottom="1134" w:left="1417" w:header="708" w:footer="708" w:gutter="0"/>
       <w:cols w:space="708"/>
@@ -749,7 +577,7 @@
 </file>
 
 <file path=word/endnotes.xml><?xml version="1.0" encoding="utf-8"?>
-<w:endnotes xmlns:wpc="http://schemas.microsoft.com/office/word/2010/wordprocessingCanvas" xmlns:mc="http://schemas.openxmlformats.org/markup-compatibility/2006" xmlns:o="urn:schemas-microsoft-com:office:office" xmlns:r="http://schemas.openxmlformats.org/officeDocument/2006/relationships" xmlns:m="http://schemas.openxmlformats.org/officeDocument/2006/math" xmlns:v="urn:schemas-microsoft-com:vml" xmlns:wp14="http://schemas.microsoft.com/office/word/2010/wordprocessingDrawing" xmlns:wp="http://schemas.openxmlformats.org/drawingml/2006/wordprocessingDrawing" xmlns:w10="urn:schemas-microsoft-com:office:word" xmlns:w="http://schemas.openxmlformats.org/wordprocessingml/2006/main" xmlns:w14="http://schemas.microsoft.com/office/word/2010/wordml" xmlns:w15="http://schemas.microsoft.com/office/word/2012/wordml" xmlns:wpg="http://schemas.microsoft.com/office/word/2010/wordprocessingGroup" xmlns:wpi="http://schemas.microsoft.com/office/word/2010/wordprocessingInk" xmlns:wne="http://schemas.microsoft.com/office/word/2006/wordml" xmlns:wps="http://schemas.microsoft.com/office/word/2010/wordprocessingShape" mc:Ignorable="w14 w15 wp14">
+<w:endnotes xmlns:wpc="http://schemas.microsoft.com/office/word/2010/wordprocessingCanvas" xmlns:mo="http://schemas.microsoft.com/office/mac/office/2008/main" xmlns:mc="http://schemas.openxmlformats.org/markup-compatibility/2006" xmlns:mv="urn:schemas-microsoft-com:mac:vml" xmlns:o="urn:schemas-microsoft-com:office:office" xmlns:r="http://schemas.openxmlformats.org/officeDocument/2006/relationships" xmlns:m="http://schemas.openxmlformats.org/officeDocument/2006/math" xmlns:v="urn:schemas-microsoft-com:vml" xmlns:wp14="http://schemas.microsoft.com/office/word/2010/wordprocessingDrawing" xmlns:wp="http://schemas.openxmlformats.org/drawingml/2006/wordprocessingDrawing" xmlns:w10="urn:schemas-microsoft-com:office:word" xmlns:w="http://schemas.openxmlformats.org/wordprocessingml/2006/main" xmlns:w14="http://schemas.microsoft.com/office/word/2010/wordml" xmlns:w15="http://schemas.microsoft.com/office/word/2012/wordml" xmlns:wpg="http://schemas.microsoft.com/office/word/2010/wordprocessingGroup" xmlns:wpi="http://schemas.microsoft.com/office/word/2010/wordprocessingInk" xmlns:wne="http://schemas.microsoft.com/office/word/2006/wordml" xmlns:wps="http://schemas.microsoft.com/office/word/2010/wordprocessingShape" mc:Ignorable="w14 w15 wp14">
   <w:endnote w:type="separator" w:id="-1">
     <w:p>
       <w:r>
@@ -768,7 +596,7 @@
 </file>
 
 <file path=word/footer1.xml><?xml version="1.0" encoding="utf-8"?>
-<w:ftr xmlns:wpc="http://schemas.microsoft.com/office/word/2010/wordprocessingCanvas" xmlns:mc="http://schemas.openxmlformats.org/markup-compatibility/2006" xmlns:o="urn:schemas-microsoft-com:office:office" xmlns:r="http://schemas.openxmlformats.org/officeDocument/2006/relationships" xmlns:m="http://schemas.openxmlformats.org/officeDocument/2006/math" xmlns:v="urn:schemas-microsoft-com:vml" xmlns:wp14="http://schemas.microsoft.com/office/word/2010/wordprocessingDrawing" xmlns:wp="http://schemas.openxmlformats.org/drawingml/2006/wordprocessingDrawing" xmlns:w10="urn:schemas-microsoft-com:office:word" xmlns:w="http://schemas.openxmlformats.org/wordprocessingml/2006/main" xmlns:w14="http://schemas.microsoft.com/office/word/2010/wordml" xmlns:w15="http://schemas.microsoft.com/office/word/2012/wordml" xmlns:wpg="http://schemas.microsoft.com/office/word/2010/wordprocessingGroup" xmlns:wpi="http://schemas.microsoft.com/office/word/2010/wordprocessingInk" xmlns:wne="http://schemas.microsoft.com/office/word/2006/wordml" xmlns:wps="http://schemas.microsoft.com/office/word/2010/wordprocessingShape" mc:Ignorable="w14 w15 wp14">
+<w:ftr xmlns:wpc="http://schemas.microsoft.com/office/word/2010/wordprocessingCanvas" xmlns:mo="http://schemas.microsoft.com/office/mac/office/2008/main" xmlns:mc="http://schemas.openxmlformats.org/markup-compatibility/2006" xmlns:mv="urn:schemas-microsoft-com:mac:vml" xmlns:o="urn:schemas-microsoft-com:office:office" xmlns:r="http://schemas.openxmlformats.org/officeDocument/2006/relationships" xmlns:m="http://schemas.openxmlformats.org/officeDocument/2006/math" xmlns:v="urn:schemas-microsoft-com:vml" xmlns:wp14="http://schemas.microsoft.com/office/word/2010/wordprocessingDrawing" xmlns:wp="http://schemas.openxmlformats.org/drawingml/2006/wordprocessingDrawing" xmlns:w10="urn:schemas-microsoft-com:office:word" xmlns:w="http://schemas.openxmlformats.org/wordprocessingml/2006/main" xmlns:w14="http://schemas.microsoft.com/office/word/2010/wordml" xmlns:w15="http://schemas.microsoft.com/office/word/2012/wordml" xmlns:wpg="http://schemas.microsoft.com/office/word/2010/wordprocessingGroup" xmlns:wpi="http://schemas.microsoft.com/office/word/2010/wordprocessingInk" xmlns:wne="http://schemas.microsoft.com/office/word/2006/wordml" xmlns:wps="http://schemas.microsoft.com/office/word/2010/wordprocessingShape" mc:Ignorable="w14 w15 wp14">
   <w:p>
     <w:pPr>
       <w:pStyle w:val="Pieddepage"/>
@@ -778,7 +606,7 @@
 </file>
 
 <file path=word/footer2.xml><?xml version="1.0" encoding="utf-8"?>
-<w:ftr xmlns:wpc="http://schemas.microsoft.com/office/word/2010/wordprocessingCanvas" xmlns:mc="http://schemas.openxmlformats.org/markup-compatibility/2006" xmlns:o="urn:schemas-microsoft-com:office:office" xmlns:r="http://schemas.openxmlformats.org/officeDocument/2006/relationships" xmlns:m="http://schemas.openxmlformats.org/officeDocument/2006/math" xmlns:v="urn:schemas-microsoft-com:vml" xmlns:wp14="http://schemas.microsoft.com/office/word/2010/wordprocessingDrawing" xmlns:wp="http://schemas.openxmlformats.org/drawingml/2006/wordprocessingDrawing" xmlns:w10="urn:schemas-microsoft-com:office:word" xmlns:w="http://schemas.openxmlformats.org/wordprocessingml/2006/main" xmlns:w14="http://schemas.microsoft.com/office/word/2010/wordml" xmlns:w15="http://schemas.microsoft.com/office/word/2012/wordml" xmlns:wpg="http://schemas.microsoft.com/office/word/2010/wordprocessingGroup" xmlns:wpi="http://schemas.microsoft.com/office/word/2010/wordprocessingInk" xmlns:wne="http://schemas.microsoft.com/office/word/2006/wordml" xmlns:wps="http://schemas.microsoft.com/office/word/2010/wordprocessingShape" mc:Ignorable="w14 w15 wp14">
+<w:ftr xmlns:wpc="http://schemas.microsoft.com/office/word/2010/wordprocessingCanvas" xmlns:mo="http://schemas.microsoft.com/office/mac/office/2008/main" xmlns:mc="http://schemas.openxmlformats.org/markup-compatibility/2006" xmlns:mv="urn:schemas-microsoft-com:mac:vml" xmlns:o="urn:schemas-microsoft-com:office:office" xmlns:r="http://schemas.openxmlformats.org/officeDocument/2006/relationships" xmlns:m="http://schemas.openxmlformats.org/officeDocument/2006/math" xmlns:v="urn:schemas-microsoft-com:vml" xmlns:wp14="http://schemas.microsoft.com/office/word/2010/wordprocessingDrawing" xmlns:wp="http://schemas.openxmlformats.org/drawingml/2006/wordprocessingDrawing" xmlns:w10="urn:schemas-microsoft-com:office:word" xmlns:w="http://schemas.openxmlformats.org/wordprocessingml/2006/main" xmlns:w14="http://schemas.microsoft.com/office/word/2010/wordml" xmlns:w15="http://schemas.microsoft.com/office/word/2012/wordml" xmlns:wpg="http://schemas.microsoft.com/office/word/2010/wordprocessingGroup" xmlns:wpi="http://schemas.microsoft.com/office/word/2010/wordprocessingInk" xmlns:wne="http://schemas.microsoft.com/office/word/2006/wordml" xmlns:wps="http://schemas.microsoft.com/office/word/2010/wordprocessingShape" mc:Ignorable="w14 w15 wp14">
   <w:p>
     <w:pPr>
       <w:pStyle w:val="Pieddepage"/>
@@ -878,29 +706,14 @@
         <w:rFonts w:ascii="Calibri" w:hAnsi="Calibri" w:cs="Calibri"/>
       </w:rPr>
       <w:tab/>
-    </w:r>
-    <w:proofErr w:type="spellStart"/>
-    <w:r>
-      <w:rPr>
-        <w:rStyle w:val="Numrodepage"/>
-        <w:rFonts w:ascii="Calibri" w:hAnsi="Calibri" w:cs="Calibri"/>
-      </w:rPr>
-      <w:t>Generated</w:t>
-    </w:r>
-    <w:proofErr w:type="spellEnd"/>
-    <w:r>
-      <w:rPr>
-        <w:rStyle w:val="Numrodepage"/>
-        <w:rFonts w:ascii="Calibri" w:hAnsi="Calibri" w:cs="Calibri"/>
-      </w:rPr>
-      <w:t xml:space="preserve"> on ${time}</w:t>
+      <w:t>Generated on ${time}</w:t>
     </w:r>
   </w:p>
 </w:ftr>
 </file>
 
 <file path=word/footer3.xml><?xml version="1.0" encoding="utf-8"?>
-<w:ftr xmlns:wpc="http://schemas.microsoft.com/office/word/2010/wordprocessingCanvas" xmlns:mc="http://schemas.openxmlformats.org/markup-compatibility/2006" xmlns:o="urn:schemas-microsoft-com:office:office" xmlns:r="http://schemas.openxmlformats.org/officeDocument/2006/relationships" xmlns:m="http://schemas.openxmlformats.org/officeDocument/2006/math" xmlns:v="urn:schemas-microsoft-com:vml" xmlns:wp14="http://schemas.microsoft.com/office/word/2010/wordprocessingDrawing" xmlns:wp="http://schemas.openxmlformats.org/drawingml/2006/wordprocessingDrawing" xmlns:w10="urn:schemas-microsoft-com:office:word" xmlns:w="http://schemas.openxmlformats.org/wordprocessingml/2006/main" xmlns:w14="http://schemas.microsoft.com/office/word/2010/wordml" xmlns:w15="http://schemas.microsoft.com/office/word/2012/wordml" xmlns:wpg="http://schemas.microsoft.com/office/word/2010/wordprocessingGroup" xmlns:wpi="http://schemas.microsoft.com/office/word/2010/wordprocessingInk" xmlns:wne="http://schemas.microsoft.com/office/word/2006/wordml" xmlns:wps="http://schemas.microsoft.com/office/word/2010/wordprocessingShape" mc:Ignorable="w14 w15 wp14">
+<w:ftr xmlns:wpc="http://schemas.microsoft.com/office/word/2010/wordprocessingCanvas" xmlns:mo="http://schemas.microsoft.com/office/mac/office/2008/main" xmlns:mc="http://schemas.openxmlformats.org/markup-compatibility/2006" xmlns:mv="urn:schemas-microsoft-com:mac:vml" xmlns:o="urn:schemas-microsoft-com:office:office" xmlns:r="http://schemas.openxmlformats.org/officeDocument/2006/relationships" xmlns:m="http://schemas.openxmlformats.org/officeDocument/2006/math" xmlns:v="urn:schemas-microsoft-com:vml" xmlns:wp14="http://schemas.microsoft.com/office/word/2010/wordprocessingDrawing" xmlns:wp="http://schemas.openxmlformats.org/drawingml/2006/wordprocessingDrawing" xmlns:w10="urn:schemas-microsoft-com:office:word" xmlns:w="http://schemas.openxmlformats.org/wordprocessingml/2006/main" xmlns:w14="http://schemas.microsoft.com/office/word/2010/wordml" xmlns:w15="http://schemas.microsoft.com/office/word/2012/wordml" xmlns:wpg="http://schemas.microsoft.com/office/word/2010/wordprocessingGroup" xmlns:wpi="http://schemas.microsoft.com/office/word/2010/wordprocessingInk" xmlns:wne="http://schemas.microsoft.com/office/word/2006/wordml" xmlns:wps="http://schemas.microsoft.com/office/word/2010/wordprocessingShape" mc:Ignorable="w14 w15 wp14">
   <w:p>
     <w:pPr>
       <w:pStyle w:val="Pieddepage"/>
@@ -910,7 +723,7 @@
 </file>
 
 <file path=word/footnotes.xml><?xml version="1.0" encoding="utf-8"?>
-<w:footnotes xmlns:wpc="http://schemas.microsoft.com/office/word/2010/wordprocessingCanvas" xmlns:mc="http://schemas.openxmlformats.org/markup-compatibility/2006" xmlns:o="urn:schemas-microsoft-com:office:office" xmlns:r="http://schemas.openxmlformats.org/officeDocument/2006/relationships" xmlns:m="http://schemas.openxmlformats.org/officeDocument/2006/math" xmlns:v="urn:schemas-microsoft-com:vml" xmlns:wp14="http://schemas.microsoft.com/office/word/2010/wordprocessingDrawing" xmlns:wp="http://schemas.openxmlformats.org/drawingml/2006/wordprocessingDrawing" xmlns:w10="urn:schemas-microsoft-com:office:word" xmlns:w="http://schemas.openxmlformats.org/wordprocessingml/2006/main" xmlns:w14="http://schemas.microsoft.com/office/word/2010/wordml" xmlns:w15="http://schemas.microsoft.com/office/word/2012/wordml" xmlns:wpg="http://schemas.microsoft.com/office/word/2010/wordprocessingGroup" xmlns:wpi="http://schemas.microsoft.com/office/word/2010/wordprocessingInk" xmlns:wne="http://schemas.microsoft.com/office/word/2006/wordml" xmlns:wps="http://schemas.microsoft.com/office/word/2010/wordprocessingShape" mc:Ignorable="w14 w15 wp14">
+<w:footnotes xmlns:wpc="http://schemas.microsoft.com/office/word/2010/wordprocessingCanvas" xmlns:mo="http://schemas.microsoft.com/office/mac/office/2008/main" xmlns:mc="http://schemas.openxmlformats.org/markup-compatibility/2006" xmlns:mv="urn:schemas-microsoft-com:mac:vml" xmlns:o="urn:schemas-microsoft-com:office:office" xmlns:r="http://schemas.openxmlformats.org/officeDocument/2006/relationships" xmlns:m="http://schemas.openxmlformats.org/officeDocument/2006/math" xmlns:v="urn:schemas-microsoft-com:vml" xmlns:wp14="http://schemas.microsoft.com/office/word/2010/wordprocessingDrawing" xmlns:wp="http://schemas.openxmlformats.org/drawingml/2006/wordprocessingDrawing" xmlns:w10="urn:schemas-microsoft-com:office:word" xmlns:w="http://schemas.openxmlformats.org/wordprocessingml/2006/main" xmlns:w14="http://schemas.microsoft.com/office/word/2010/wordml" xmlns:w15="http://schemas.microsoft.com/office/word/2012/wordml" xmlns:wpg="http://schemas.microsoft.com/office/word/2010/wordprocessingGroup" xmlns:wpi="http://schemas.microsoft.com/office/word/2010/wordprocessingInk" xmlns:wne="http://schemas.microsoft.com/office/word/2006/wordml" xmlns:wps="http://schemas.microsoft.com/office/word/2010/wordprocessingShape" mc:Ignorable="w14 w15 wp14">
   <w:footnote w:type="separator" w:id="-1">
     <w:p>
       <w:r>
@@ -929,7 +742,7 @@
 </file>
 
 <file path=word/header1.xml><?xml version="1.0" encoding="utf-8"?>
-<w:hdr xmlns:wpc="http://schemas.microsoft.com/office/word/2010/wordprocessingCanvas" xmlns:mc="http://schemas.openxmlformats.org/markup-compatibility/2006" xmlns:o="urn:schemas-microsoft-com:office:office" xmlns:r="http://schemas.openxmlformats.org/officeDocument/2006/relationships" xmlns:m="http://schemas.openxmlformats.org/officeDocument/2006/math" xmlns:v="urn:schemas-microsoft-com:vml" xmlns:wp14="http://schemas.microsoft.com/office/word/2010/wordprocessingDrawing" xmlns:wp="http://schemas.openxmlformats.org/drawingml/2006/wordprocessingDrawing" xmlns:w10="urn:schemas-microsoft-com:office:word" xmlns:w="http://schemas.openxmlformats.org/wordprocessingml/2006/main" xmlns:w14="http://schemas.microsoft.com/office/word/2010/wordml" xmlns:w15="http://schemas.microsoft.com/office/word/2012/wordml" xmlns:wpg="http://schemas.microsoft.com/office/word/2010/wordprocessingGroup" xmlns:wpi="http://schemas.microsoft.com/office/word/2010/wordprocessingInk" xmlns:wne="http://schemas.microsoft.com/office/word/2006/wordml" xmlns:wps="http://schemas.microsoft.com/office/word/2010/wordprocessingShape" mc:Ignorable="w14 w15 wp14">
+<w:hdr xmlns:wpc="http://schemas.microsoft.com/office/word/2010/wordprocessingCanvas" xmlns:mo="http://schemas.microsoft.com/office/mac/office/2008/main" xmlns:mc="http://schemas.openxmlformats.org/markup-compatibility/2006" xmlns:mv="urn:schemas-microsoft-com:mac:vml" xmlns:o="urn:schemas-microsoft-com:office:office" xmlns:r="http://schemas.openxmlformats.org/officeDocument/2006/relationships" xmlns:m="http://schemas.openxmlformats.org/officeDocument/2006/math" xmlns:v="urn:schemas-microsoft-com:vml" xmlns:wp14="http://schemas.microsoft.com/office/word/2010/wordprocessingDrawing" xmlns:wp="http://schemas.openxmlformats.org/drawingml/2006/wordprocessingDrawing" xmlns:w10="urn:schemas-microsoft-com:office:word" xmlns:w="http://schemas.openxmlformats.org/wordprocessingml/2006/main" xmlns:w14="http://schemas.microsoft.com/office/word/2010/wordml" xmlns:w15="http://schemas.microsoft.com/office/word/2012/wordml" xmlns:wpg="http://schemas.microsoft.com/office/word/2010/wordprocessingGroup" xmlns:wpi="http://schemas.microsoft.com/office/word/2010/wordprocessingInk" xmlns:wne="http://schemas.microsoft.com/office/word/2006/wordml" xmlns:wps="http://schemas.microsoft.com/office/word/2010/wordprocessingShape" mc:Ignorable="w14 w15 wp14">
   <w:p>
     <w:pPr>
       <w:pStyle w:val="En-tte"/>
@@ -939,7 +752,7 @@
 </file>
 
 <file path=word/header2.xml><?xml version="1.0" encoding="utf-8"?>
-<w:hdr xmlns:wpc="http://schemas.microsoft.com/office/word/2010/wordprocessingCanvas" xmlns:mc="http://schemas.openxmlformats.org/markup-compatibility/2006" xmlns:o="urn:schemas-microsoft-com:office:office" xmlns:r="http://schemas.openxmlformats.org/officeDocument/2006/relationships" xmlns:m="http://schemas.openxmlformats.org/officeDocument/2006/math" xmlns:v="urn:schemas-microsoft-com:vml" xmlns:wp14="http://schemas.microsoft.com/office/word/2010/wordprocessingDrawing" xmlns:wp="http://schemas.openxmlformats.org/drawingml/2006/wordprocessingDrawing" xmlns:w10="urn:schemas-microsoft-com:office:word" xmlns:w="http://schemas.openxmlformats.org/wordprocessingml/2006/main" xmlns:w14="http://schemas.microsoft.com/office/word/2010/wordml" xmlns:w15="http://schemas.microsoft.com/office/word/2012/wordml" xmlns:wpg="http://schemas.microsoft.com/office/word/2010/wordprocessingGroup" xmlns:wpi="http://schemas.microsoft.com/office/word/2010/wordprocessingInk" xmlns:wne="http://schemas.microsoft.com/office/word/2006/wordml" xmlns:wps="http://schemas.microsoft.com/office/word/2010/wordprocessingShape" mc:Ignorable="w14 w15 wp14">
+<w:hdr xmlns:wpc="http://schemas.microsoft.com/office/word/2010/wordprocessingCanvas" xmlns:mo="http://schemas.microsoft.com/office/mac/office/2008/main" xmlns:mc="http://schemas.openxmlformats.org/markup-compatibility/2006" xmlns:mv="urn:schemas-microsoft-com:mac:vml" xmlns:o="urn:schemas-microsoft-com:office:office" xmlns:r="http://schemas.openxmlformats.org/officeDocument/2006/relationships" xmlns:m="http://schemas.openxmlformats.org/officeDocument/2006/math" xmlns:v="urn:schemas-microsoft-com:vml" xmlns:wp14="http://schemas.microsoft.com/office/word/2010/wordprocessingDrawing" xmlns:wp="http://schemas.openxmlformats.org/drawingml/2006/wordprocessingDrawing" xmlns:w10="urn:schemas-microsoft-com:office:word" xmlns:w="http://schemas.openxmlformats.org/wordprocessingml/2006/main" xmlns:w14="http://schemas.microsoft.com/office/word/2010/wordml" xmlns:w15="http://schemas.microsoft.com/office/word/2012/wordml" xmlns:wpg="http://schemas.microsoft.com/office/word/2010/wordprocessingGroup" xmlns:wpi="http://schemas.microsoft.com/office/word/2010/wordprocessingInk" xmlns:wne="http://schemas.microsoft.com/office/word/2006/wordml" xmlns:wps="http://schemas.microsoft.com/office/word/2010/wordprocessingShape" mc:Ignorable="w14 w15 wp14">
   <w:p>
     <w:pPr>
       <w:pStyle w:val="En-tte"/>
@@ -947,56 +760,24 @@
         <w:rFonts w:ascii="Calibri" w:hAnsi="Calibri" w:cs="Calibri"/>
       </w:rPr>
     </w:pPr>
-    <w:proofErr w:type="spellStart"/>
     <w:r>
       <w:rPr>
         <w:rFonts w:ascii="Calibri" w:hAnsi="Calibri" w:cs="Calibri"/>
       </w:rPr>
-      <w:t>PHPWord</w:t>
+      <w:t>PHPWord Template Example</w:t>
     </w:r>
-    <w:proofErr w:type="spellEnd"/>
     <w:r>
       <w:rPr>
         <w:rFonts w:ascii="Calibri" w:hAnsi="Calibri" w:cs="Calibri"/>
       </w:rPr>
-      <w:t xml:space="preserve"> Template </w:t>
+      <w:t xml:space="preserve"> Runs From ${</w:t>
     </w:r>
-    <w:proofErr w:type="spellStart"/>
-    <w:r>
-      <w:rPr>
-        <w:rFonts w:ascii="Calibri" w:hAnsi="Calibri" w:cs="Calibri"/>
-      </w:rPr>
-      <w:t>Example</w:t>
-    </w:r>
-    <w:proofErr w:type="spellEnd"/>
-    <w:r>
-      <w:rPr>
-        <w:rFonts w:ascii="Calibri" w:hAnsi="Calibri" w:cs="Calibri"/>
-      </w:rPr>
-      <w:t xml:space="preserve"> Runs </w:t>
-    </w:r>
-    <w:proofErr w:type="spellStart"/>
-    <w:r>
-      <w:rPr>
-        <w:rFonts w:ascii="Calibri" w:hAnsi="Calibri" w:cs="Calibri"/>
-      </w:rPr>
-      <w:t>From</w:t>
-    </w:r>
-    <w:proofErr w:type="spellEnd"/>
-    <w:r>
-      <w:rPr>
-        <w:rFonts w:ascii="Calibri" w:hAnsi="Calibri" w:cs="Calibri"/>
-      </w:rPr>
-      <w:t xml:space="preserve"> ${</w:t>
-    </w:r>
-    <w:proofErr w:type="spellStart"/>
     <w:r>
       <w:rPr>
         <w:rFonts w:ascii="Calibri" w:hAnsi="Calibri" w:cs="Calibri"/>
       </w:rPr>
       <w:t>serverName</w:t>
     </w:r>
-    <w:proofErr w:type="spellEnd"/>
     <w:r>
       <w:rPr>
         <w:rFonts w:ascii="Calibri" w:hAnsi="Calibri" w:cs="Calibri"/>
@@ -1007,7 +788,7 @@
       <w:rPr>
         <w:rFonts w:ascii="Calibri" w:hAnsi="Calibri" w:cs="Calibri"/>
       </w:rPr>
-      <w:pict>
+      <w:pict w14:anchorId="039D15F6">
         <v:shapetype id="_x0000_t75" coordsize="21600,21600" o:spt="75" o:preferrelative="t" path="m@4@5l@4@11@9@11@9@5xe" filled="f" stroked="f">
           <v:stroke joinstyle="miter"/>
           <v:formulas>
@@ -1027,7 +808,7 @@
           <v:path o:extrusionok="f" gradientshapeok="t" o:connecttype="rect"/>
           <o:lock v:ext="edit" aspectratio="t"/>
         </v:shapetype>
-        <v:shape id="_x0000_i1025" type="#_x0000_t75" style="width:56.5pt;height:56.5pt">
+        <v:shape id="_x0000_i1025" type="#_x0000_t75" style="width:56.7pt;height:56.7pt">
           <v:imagedata r:id="rId1" o:title="_earth"/>
         </v:shape>
       </w:pict>
@@ -1037,7 +818,7 @@
 </file>
 
 <file path=word/header3.xml><?xml version="1.0" encoding="utf-8"?>
-<w:hdr xmlns:wpc="http://schemas.microsoft.com/office/word/2010/wordprocessingCanvas" xmlns:mc="http://schemas.openxmlformats.org/markup-compatibility/2006" xmlns:o="urn:schemas-microsoft-com:office:office" xmlns:r="http://schemas.openxmlformats.org/officeDocument/2006/relationships" xmlns:m="http://schemas.openxmlformats.org/officeDocument/2006/math" xmlns:v="urn:schemas-microsoft-com:vml" xmlns:wp14="http://schemas.microsoft.com/office/word/2010/wordprocessingDrawing" xmlns:wp="http://schemas.openxmlformats.org/drawingml/2006/wordprocessingDrawing" xmlns:w10="urn:schemas-microsoft-com:office:word" xmlns:w="http://schemas.openxmlformats.org/wordprocessingml/2006/main" xmlns:w14="http://schemas.microsoft.com/office/word/2010/wordml" xmlns:w15="http://schemas.microsoft.com/office/word/2012/wordml" xmlns:wpg="http://schemas.microsoft.com/office/word/2010/wordprocessingGroup" xmlns:wpi="http://schemas.microsoft.com/office/word/2010/wordprocessingInk" xmlns:wne="http://schemas.microsoft.com/office/word/2006/wordml" xmlns:wps="http://schemas.microsoft.com/office/word/2010/wordprocessingShape" mc:Ignorable="w14 w15 wp14">
+<w:hdr xmlns:wpc="http://schemas.microsoft.com/office/word/2010/wordprocessingCanvas" xmlns:mo="http://schemas.microsoft.com/office/mac/office/2008/main" xmlns:mc="http://schemas.openxmlformats.org/markup-compatibility/2006" xmlns:mv="urn:schemas-microsoft-com:mac:vml" xmlns:o="urn:schemas-microsoft-com:office:office" xmlns:r="http://schemas.openxmlformats.org/officeDocument/2006/relationships" xmlns:m="http://schemas.openxmlformats.org/officeDocument/2006/math" xmlns:v="urn:schemas-microsoft-com:vml" xmlns:wp14="http://schemas.microsoft.com/office/word/2010/wordprocessingDrawing" xmlns:wp="http://schemas.openxmlformats.org/drawingml/2006/wordprocessingDrawing" xmlns:w10="urn:schemas-microsoft-com:office:word" xmlns:w="http://schemas.openxmlformats.org/wordprocessingml/2006/main" xmlns:w14="http://schemas.microsoft.com/office/word/2010/wordml" xmlns:w15="http://schemas.microsoft.com/office/word/2012/wordml" xmlns:wpg="http://schemas.microsoft.com/office/word/2010/wordprocessingGroup" xmlns:wpi="http://schemas.microsoft.com/office/word/2010/wordprocessingInk" xmlns:wne="http://schemas.microsoft.com/office/word/2006/wordml" xmlns:wps="http://schemas.microsoft.com/office/word/2010/wordprocessingShape" mc:Ignorable="w14 w15 wp14">
   <w:p>
     <w:pPr>
       <w:pStyle w:val="En-tte"/>
@@ -1046,6 +827,241 @@
 </w:hdr>
 </file>
 
+<file path=word/numbering.xml><?xml version="1.0" encoding="utf-8"?>
+<w:numbering xmlns:wpc="http://schemas.microsoft.com/office/word/2010/wordprocessingCanvas" xmlns:mo="http://schemas.microsoft.com/office/mac/office/2008/main" xmlns:mc="http://schemas.openxmlformats.org/markup-compatibility/2006" xmlns:mv="urn:schemas-microsoft-com:mac:vml" xmlns:o="urn:schemas-microsoft-com:office:office" xmlns:r="http://schemas.openxmlformats.org/officeDocument/2006/relationships" xmlns:m="http://schemas.openxmlformats.org/officeDocument/2006/math" xmlns:v="urn:schemas-microsoft-com:vml" xmlns:wp14="http://schemas.microsoft.com/office/word/2010/wordprocessingDrawing" xmlns:wp="http://schemas.openxmlformats.org/drawingml/2006/wordprocessingDrawing" xmlns:w10="urn:schemas-microsoft-com:office:word" xmlns:w="http://schemas.openxmlformats.org/wordprocessingml/2006/main" xmlns:w14="http://schemas.microsoft.com/office/word/2010/wordml" xmlns:w15="http://schemas.microsoft.com/office/word/2012/wordml" xmlns:wpg="http://schemas.microsoft.com/office/word/2010/wordprocessingGroup" xmlns:wpi="http://schemas.microsoft.com/office/word/2010/wordprocessingInk" xmlns:wne="http://schemas.microsoft.com/office/word/2006/wordml" xmlns:wps="http://schemas.microsoft.com/office/word/2010/wordprocessingShape" mc:Ignorable="w14 w15 wp14">
+  <w:abstractNum w:abstractNumId="0">
+    <w:nsid w:val="0AD54049"/>
+    <w:multiLevelType w:val="hybridMultilevel"/>
+    <w:tmpl w:val="41BAE0C0"/>
+    <w:lvl w:ilvl="0" w:tplc="4E5C9868">
+      <w:numFmt w:val="bullet"/>
+      <w:lvlText w:val="-"/>
+      <w:lvlJc w:val="left"/>
+      <w:pPr>
+        <w:ind w:left="520" w:hanging="360"/>
+      </w:pPr>
+      <w:rPr>
+        <w:rFonts w:ascii="Calibri" w:eastAsia="Times New Roman" w:hAnsi="Calibri" w:cs="Calibri" w:hint="default"/>
+      </w:rPr>
+    </w:lvl>
+    <w:lvl w:ilvl="1" w:tplc="040C0003" w:tentative="1">
+      <w:start w:val="1"/>
+      <w:numFmt w:val="bullet"/>
+      <w:lvlText w:val="o"/>
+      <w:lvlJc w:val="left"/>
+      <w:pPr>
+        <w:ind w:left="1240" w:hanging="360"/>
+      </w:pPr>
+      <w:rPr>
+        <w:rFonts w:ascii="Courier New" w:hAnsi="Courier New" w:cs="Courier New" w:hint="default"/>
+      </w:rPr>
+    </w:lvl>
+    <w:lvl w:ilvl="2" w:tplc="040C0005" w:tentative="1">
+      <w:start w:val="1"/>
+      <w:numFmt w:val="bullet"/>
+      <w:lvlText w:val=""/>
+      <w:lvlJc w:val="left"/>
+      <w:pPr>
+        <w:ind w:left="1960" w:hanging="360"/>
+      </w:pPr>
+      <w:rPr>
+        <w:rFonts w:ascii="Wingdings" w:hAnsi="Wingdings" w:hint="default"/>
+      </w:rPr>
+    </w:lvl>
+    <w:lvl w:ilvl="3" w:tplc="040C0001" w:tentative="1">
+      <w:start w:val="1"/>
+      <w:numFmt w:val="bullet"/>
+      <w:lvlText w:val=""/>
+      <w:lvlJc w:val="left"/>
+      <w:pPr>
+        <w:ind w:left="2680" w:hanging="360"/>
+      </w:pPr>
+      <w:rPr>
+        <w:rFonts w:ascii="Symbol" w:hAnsi="Symbol" w:hint="default"/>
+      </w:rPr>
+    </w:lvl>
+    <w:lvl w:ilvl="4" w:tplc="040C0003" w:tentative="1">
+      <w:start w:val="1"/>
+      <w:numFmt w:val="bullet"/>
+      <w:lvlText w:val="o"/>
+      <w:lvlJc w:val="left"/>
+      <w:pPr>
+        <w:ind w:left="3400" w:hanging="360"/>
+      </w:pPr>
+      <w:rPr>
+        <w:rFonts w:ascii="Courier New" w:hAnsi="Courier New" w:cs="Courier New" w:hint="default"/>
+      </w:rPr>
+    </w:lvl>
+    <w:lvl w:ilvl="5" w:tplc="040C0005" w:tentative="1">
+      <w:start w:val="1"/>
+      <w:numFmt w:val="bullet"/>
+      <w:lvlText w:val=""/>
+      <w:lvlJc w:val="left"/>
+      <w:pPr>
+        <w:ind w:left="4120" w:hanging="360"/>
+      </w:pPr>
+      <w:rPr>
+        <w:rFonts w:ascii="Wingdings" w:hAnsi="Wingdings" w:hint="default"/>
+      </w:rPr>
+    </w:lvl>
+    <w:lvl w:ilvl="6" w:tplc="040C0001" w:tentative="1">
+      <w:start w:val="1"/>
+      <w:numFmt w:val="bullet"/>
+      <w:lvlText w:val=""/>
+      <w:lvlJc w:val="left"/>
+      <w:pPr>
+        <w:ind w:left="4840" w:hanging="360"/>
+      </w:pPr>
+      <w:rPr>
+        <w:rFonts w:ascii="Symbol" w:hAnsi="Symbol" w:hint="default"/>
+      </w:rPr>
+    </w:lvl>
+    <w:lvl w:ilvl="7" w:tplc="040C0003" w:tentative="1">
+      <w:start w:val="1"/>
+      <w:numFmt w:val="bullet"/>
+      <w:lvlText w:val="o"/>
+      <w:lvlJc w:val="left"/>
+      <w:pPr>
+        <w:ind w:left="5560" w:hanging="360"/>
+      </w:pPr>
+      <w:rPr>
+        <w:rFonts w:ascii="Courier New" w:hAnsi="Courier New" w:cs="Courier New" w:hint="default"/>
+      </w:rPr>
+    </w:lvl>
+    <w:lvl w:ilvl="8" w:tplc="040C0005" w:tentative="1">
+      <w:start w:val="1"/>
+      <w:numFmt w:val="bullet"/>
+      <w:lvlText w:val=""/>
+      <w:lvlJc w:val="left"/>
+      <w:pPr>
+        <w:ind w:left="6280" w:hanging="360"/>
+      </w:pPr>
+      <w:rPr>
+        <w:rFonts w:ascii="Wingdings" w:hAnsi="Wingdings" w:hint="default"/>
+      </w:rPr>
+    </w:lvl>
+  </w:abstractNum>
+  <w:abstractNum w:abstractNumId="1">
+    <w:nsid w:val="619A2ED5"/>
+    <w:multiLevelType w:val="hybridMultilevel"/>
+    <w:tmpl w:val="A5A42630"/>
+    <w:lvl w:ilvl="0" w:tplc="C8841074">
+      <w:numFmt w:val="bullet"/>
+      <w:lvlText w:val="-"/>
+      <w:lvlJc w:val="left"/>
+      <w:pPr>
+        <w:ind w:left="880" w:hanging="360"/>
+      </w:pPr>
+      <w:rPr>
+        <w:rFonts w:ascii="Calibri" w:eastAsia="Times New Roman" w:hAnsi="Calibri" w:cs="Calibri" w:hint="default"/>
+      </w:rPr>
+    </w:lvl>
+    <w:lvl w:ilvl="1" w:tplc="040C0003" w:tentative="1">
+      <w:start w:val="1"/>
+      <w:numFmt w:val="bullet"/>
+      <w:lvlText w:val="o"/>
+      <w:lvlJc w:val="left"/>
+      <w:pPr>
+        <w:ind w:left="1600" w:hanging="360"/>
+      </w:pPr>
+      <w:rPr>
+        <w:rFonts w:ascii="Courier New" w:hAnsi="Courier New" w:cs="Courier New" w:hint="default"/>
+      </w:rPr>
+    </w:lvl>
+    <w:lvl w:ilvl="2" w:tplc="040C0005" w:tentative="1">
+      <w:start w:val="1"/>
+      <w:numFmt w:val="bullet"/>
+      <w:lvlText w:val=""/>
+      <w:lvlJc w:val="left"/>
+      <w:pPr>
+        <w:ind w:left="2320" w:hanging="360"/>
+      </w:pPr>
+      <w:rPr>
+        <w:rFonts w:ascii="Wingdings" w:hAnsi="Wingdings" w:hint="default"/>
+      </w:rPr>
+    </w:lvl>
+    <w:lvl w:ilvl="3" w:tplc="040C0001" w:tentative="1">
+      <w:start w:val="1"/>
+      <w:numFmt w:val="bullet"/>
+      <w:lvlText w:val=""/>
+      <w:lvlJc w:val="left"/>
+      <w:pPr>
+        <w:ind w:left="3040" w:hanging="360"/>
+      </w:pPr>
+      <w:rPr>
+        <w:rFonts w:ascii="Symbol" w:hAnsi="Symbol" w:hint="default"/>
+      </w:rPr>
+    </w:lvl>
+    <w:lvl w:ilvl="4" w:tplc="040C0003" w:tentative="1">
+      <w:start w:val="1"/>
+      <w:numFmt w:val="bullet"/>
+      <w:lvlText w:val="o"/>
+      <w:lvlJc w:val="left"/>
+      <w:pPr>
+        <w:ind w:left="3760" w:hanging="360"/>
+      </w:pPr>
+      <w:rPr>
+        <w:rFonts w:ascii="Courier New" w:hAnsi="Courier New" w:cs="Courier New" w:hint="default"/>
+      </w:rPr>
+    </w:lvl>
+    <w:lvl w:ilvl="5" w:tplc="040C0005" w:tentative="1">
+      <w:start w:val="1"/>
+      <w:numFmt w:val="bullet"/>
+      <w:lvlText w:val=""/>
+      <w:lvlJc w:val="left"/>
+      <w:pPr>
+        <w:ind w:left="4480" w:hanging="360"/>
+      </w:pPr>
+      <w:rPr>
+        <w:rFonts w:ascii="Wingdings" w:hAnsi="Wingdings" w:hint="default"/>
+      </w:rPr>
+    </w:lvl>
+    <w:lvl w:ilvl="6" w:tplc="040C0001" w:tentative="1">
+      <w:start w:val="1"/>
+      <w:numFmt w:val="bullet"/>
+      <w:lvlText w:val=""/>
+      <w:lvlJc w:val="left"/>
+      <w:pPr>
+        <w:ind w:left="5200" w:hanging="360"/>
+      </w:pPr>
+      <w:rPr>
+        <w:rFonts w:ascii="Symbol" w:hAnsi="Symbol" w:hint="default"/>
+      </w:rPr>
+    </w:lvl>
+    <w:lvl w:ilvl="7" w:tplc="040C0003" w:tentative="1">
+      <w:start w:val="1"/>
+      <w:numFmt w:val="bullet"/>
+      <w:lvlText w:val="o"/>
+      <w:lvlJc w:val="left"/>
+      <w:pPr>
+        <w:ind w:left="5920" w:hanging="360"/>
+      </w:pPr>
+      <w:rPr>
+        <w:rFonts w:ascii="Courier New" w:hAnsi="Courier New" w:cs="Courier New" w:hint="default"/>
+      </w:rPr>
+    </w:lvl>
+    <w:lvl w:ilvl="8" w:tplc="040C0005" w:tentative="1">
+      <w:start w:val="1"/>
+      <w:numFmt w:val="bullet"/>
+      <w:lvlText w:val=""/>
+      <w:lvlJc w:val="left"/>
+      <w:pPr>
+        <w:ind w:left="6640" w:hanging="360"/>
+      </w:pPr>
+      <w:rPr>
+        <w:rFonts w:ascii="Wingdings" w:hAnsi="Wingdings" w:hint="default"/>
+      </w:rPr>
+    </w:lvl>
+  </w:abstractNum>
+  <w:num w:numId="1">
+    <w:abstractNumId w:val="0"/>
+  </w:num>
+  <w:num w:numId="2">
+    <w:abstractNumId w:val="1"/>
+  </w:num>
+</w:numbering>
+</file>
+
 <file path=word/styles.xml><?xml version="1.0" encoding="utf-8"?>
 <w:styles xmlns:mc="http://schemas.openxmlformats.org/markup-compatibility/2006" xmlns:r="http://schemas.openxmlformats.org/officeDocument/2006/relationships" xmlns:w="http://schemas.openxmlformats.org/wordprocessingml/2006/main" xmlns:w14="http://schemas.microsoft.com/office/word/2010/wordml" xmlns:w15="http://schemas.microsoft.com/office/word/2012/wordml" mc:Ignorable="w14 w15">
   <w:docDefaults>
@@ -1057,7 +1073,7 @@
     </w:rPrDefault>
     <w:pPrDefault/>
   </w:docDefaults>
-  <w:latentStyles w:defLockedState="0" w:defUIPriority="99" w:defSemiHidden="0" w:defUnhideWhenUsed="0" w:defQFormat="0" w:count="371">
+  <w:latentStyles w:defLockedState="0" w:defUIPriority="99" w:defSemiHidden="0" w:defUnhideWhenUsed="0" w:defQFormat="0" w:count="380">
     <w:lsdException w:name="Normal" w:locked="1" w:uiPriority="0" w:qFormat="1"/>
     <w:lsdException w:name="heading 1" w:locked="1" w:uiPriority="0" w:qFormat="1"/>
     <w:lsdException w:name="heading 2" w:locked="1" w:semiHidden="1" w:uiPriority="0" w:unhideWhenUsed="1" w:qFormat="1"/>
@@ -1443,6 +1459,7 @@
   <w:style w:type="character" w:default="1" w:styleId="Policepardfaut">
     <w:name w:val="Default Paragraph Font"/>
     <w:uiPriority w:val="1"/>
+    <w:semiHidden/>
     <w:unhideWhenUsed/>
   </w:style>
   <w:style w:type="table" w:default="1" w:styleId="TableauNormal">
@@ -1522,6 +1539,7 @@
     <w:uiPriority w:val="99"/>
     <w:rsid w:val="000F0059"/>
     <w:tblPr>
+      <w:tblInd w:w="0" w:type="dxa"/>
       <w:tblBorders>
         <w:top w:val="single" w:sz="4" w:space="0" w:color="auto"/>
         <w:left w:val="single" w:sz="4" w:space="0" w:color="auto"/>
@@ -1530,6 +1548,12 @@
         <w:insideH w:val="single" w:sz="4" w:space="0" w:color="auto"/>
         <w:insideV w:val="single" w:sz="4" w:space="0" w:color="auto"/>
       </w:tblBorders>
+      <w:tblCellMar>
+        <w:top w:w="0" w:type="dxa"/>
+        <w:left w:w="108" w:type="dxa"/>
+        <w:bottom w:w="0" w:type="dxa"/>
+        <w:right w:w="108" w:type="dxa"/>
+      </w:tblCellMar>
     </w:tblPr>
   </w:style>
   <w:style w:type="character" w:styleId="Numrodepage">

</xml_diff>

<commit_message>
ADD : method to get a json string representing a block ADD : sample with the son method
</commit_message>
<xml_diff>
--- a/samples/resources/Sample_07_TemplateCloneRow.docx
+++ b/samples/resources/Sample_07_TemplateCloneRow.docx
@@ -491,10 +491,110 @@
         <w:rPr>
           <w:lang w:val="en-GB"/>
         </w:rPr>
+        <w:tab/>
+        <w:t>${innerDeleteBlock}</w:t>
+      </w:r>
+    </w:p>
+    <w:p>
+      <w:pPr>
+        <w:rPr>
+          <w:lang w:val="en-GB"/>
+        </w:rPr>
+      </w:pPr>
+      <w:r>
+        <w:rPr>
+          <w:lang w:val="en-GB"/>
+        </w:rPr>
+        <w:tab/>
+      </w:r>
+      <w:r>
+        <w:rPr>
+          <w:lang w:val="en-GB"/>
+        </w:rPr>
+        <w:tab/>
+        <w:t>${var}, ${var2},</w:t>
+      </w:r>
+      <w:r>
+        <w:rPr>
+          <w:lang w:val="en-GB"/>
+        </w:rPr>
+        <w:t>${var</w:t>
+      </w:r>
+      <w:r>
+        <w:rPr>
+          <w:lang w:val="en-GB"/>
+        </w:rPr>
+        <w:t>3</w:t>
+      </w:r>
+      <w:r>
+        <w:rPr>
+          <w:lang w:val="en-GB"/>
+        </w:rPr>
+        <w:t>}</w:t>
+      </w:r>
+      <w:r>
+        <w:rPr>
+          <w:lang w:val="en-GB"/>
+        </w:rPr>
+        <w:t>, ${var4</w:t>
+      </w:r>
+      <w:r>
+        <w:rPr>
+          <w:lang w:val="en-GB"/>
+        </w:rPr>
+        <w:t>},</w:t>
+      </w:r>
+    </w:p>
+    <w:p>
+      <w:pPr>
+        <w:rPr>
+          <w:lang w:val="en-GB"/>
+        </w:rPr>
+      </w:pPr>
+      <w:r>
+        <w:rPr>
+          <w:lang w:val="en-GB"/>
+        </w:rPr>
+        <w:tab/>
+      </w:r>
+      <w:r>
+        <w:rPr>
+          <w:lang w:val="en-GB"/>
+        </w:rPr>
+        <w:t>${</w:t>
+      </w:r>
+      <w:r>
+        <w:rPr>
+          <w:lang w:val="en-GB"/>
+        </w:rPr>
+        <w:t>/</w:t>
+      </w:r>
+      <w:r>
+        <w:rPr>
+          <w:lang w:val="en-GB"/>
+        </w:rPr>
+        <w:t>innerDeleteBlock}</w:t>
+      </w:r>
+    </w:p>
+    <w:p>
+      <w:pPr>
+        <w:rPr>
+          <w:lang w:val="en-GB"/>
+        </w:rPr>
+      </w:pPr>
+    </w:p>
+    <w:p>
+      <w:pPr>
+        <w:rPr>
+          <w:lang w:val="en-GB"/>
+        </w:rPr>
+      </w:pPr>
+      <w:r>
+        <w:rPr>
+          <w:lang w:val="en-GB"/>
+        </w:rPr>
         <w:t>This block will be deleted</w:t>
       </w:r>
-      <w:bookmarkStart w:id="0" w:name="_GoBack"/>
-      <w:bookmarkEnd w:id="0"/>
     </w:p>
     <w:p>
       <w:pPr>
@@ -708,6 +808,8 @@
       <w:tab/>
       <w:t>Generated on ${time}</w:t>
     </w:r>
+    <w:bookmarkStart w:id="0" w:name="_GoBack"/>
+    <w:bookmarkEnd w:id="0"/>
   </w:p>
 </w:ftr>
 </file>

</xml_diff>